<commit_message>
modificacion de acta de constitucion
</commit_message>
<xml_diff>
--- a/01. INICIO/Acta de Constituci¢n.docx
+++ b/01. INICIO/Acta de Constituci¢n.docx
@@ -1,6 +1,6 @@
 
 <file path=word/document.xml><?xml version="1.0" encoding="utf-8"?>
-<w:document xmlns:wpc="http://schemas.microsoft.com/office/word/2010/wordprocessingCanvas" xmlns:mc="http://schemas.openxmlformats.org/markup-compatibility/2006" xmlns:o="urn:schemas-microsoft-com:office:office" xmlns:r="http://schemas.openxmlformats.org/officeDocument/2006/relationships" xmlns:m="http://schemas.openxmlformats.org/officeDocument/2006/math" xmlns:v="urn:schemas-microsoft-com:vml" xmlns:wp14="http://schemas.microsoft.com/office/word/2010/wordprocessingDrawing" xmlns:wp="http://schemas.openxmlformats.org/drawingml/2006/wordprocessingDrawing" xmlns:w10="urn:schemas-microsoft-com:office:word" xmlns:w="http://schemas.openxmlformats.org/wordprocessingml/2006/main" xmlns:w14="http://schemas.microsoft.com/office/word/2010/wordml" xmlns:w15="http://schemas.microsoft.com/office/word/2012/wordml" xmlns:wpg="http://schemas.microsoft.com/office/word/2010/wordprocessingGroup" xmlns:wpi="http://schemas.microsoft.com/office/word/2010/wordprocessingInk" xmlns:wne="http://schemas.microsoft.com/office/word/2006/wordml" xmlns:wps="http://schemas.microsoft.com/office/word/2010/wordprocessingShape" mc:Ignorable="w14 w15 wp14">
+<w:document xmlns:wpc="http://schemas.microsoft.com/office/word/2010/wordprocessingCanvas" xmlns:cx="http://schemas.microsoft.com/office/drawing/2014/chartex" xmlns:mc="http://schemas.openxmlformats.org/markup-compatibility/2006" xmlns:o="urn:schemas-microsoft-com:office:office" xmlns:r="http://schemas.openxmlformats.org/officeDocument/2006/relationships" xmlns:m="http://schemas.openxmlformats.org/officeDocument/2006/math" xmlns:v="urn:schemas-microsoft-com:vml" xmlns:wp14="http://schemas.microsoft.com/office/word/2010/wordprocessingDrawing" xmlns:wp="http://schemas.openxmlformats.org/drawingml/2006/wordprocessingDrawing" xmlns:w10="urn:schemas-microsoft-com:office:word" xmlns:w="http://schemas.openxmlformats.org/wordprocessingml/2006/main" xmlns:w14="http://schemas.microsoft.com/office/word/2010/wordml" xmlns:w15="http://schemas.microsoft.com/office/word/2012/wordml" xmlns:w16se="http://schemas.microsoft.com/office/word/2015/wordml/symex" xmlns:wpg="http://schemas.microsoft.com/office/word/2010/wordprocessingGroup" xmlns:wpi="http://schemas.microsoft.com/office/word/2010/wordprocessingInk" xmlns:wne="http://schemas.microsoft.com/office/word/2006/wordml" xmlns:wps="http://schemas.microsoft.com/office/word/2010/wordprocessingShape" mc:Ignorable="w14 w15 w16se wp14">
   <w:background w:color="FFFFFF"/>
   <w:body>
     <w:p>
@@ -91,7 +91,6 @@
               <w:pBdr>
                 <w:bar w:val="dotted" w:sz="4" w:color="auto"/>
               </w:pBdr>
-              <w:ind w:left="708" w:hanging="708"/>
               <w:jc w:val="both"/>
               <w:rPr>
                 <w:rFonts w:ascii="Arial" w:hAnsi="Arial" w:cs="Arial"/>
@@ -99,6 +98,14 @@
                 <w:szCs w:val="20"/>
               </w:rPr>
             </w:pPr>
+            <w:r>
+              <w:rPr>
+                <w:rFonts w:ascii="Arial" w:hAnsi="Arial" w:cs="Arial"/>
+                <w:sz w:val="20"/>
+                <w:szCs w:val="20"/>
+              </w:rPr>
+              <w:t>CONSULTORA EJP</w:t>
+            </w:r>
           </w:p>
         </w:tc>
       </w:tr>
@@ -153,6 +160,22 @@
                 <w:szCs w:val="20"/>
               </w:rPr>
             </w:pPr>
+            <w:r>
+              <w:rPr>
+                <w:rFonts w:ascii="Arial" w:hAnsi="Arial" w:cs="Arial"/>
+                <w:sz w:val="20"/>
+                <w:szCs w:val="20"/>
+              </w:rPr>
+              <w:t>SGER_FIES</w:t>
+            </w:r>
+            <w:r>
+              <w:rPr>
+                <w:rFonts w:ascii="Arial" w:hAnsi="Arial" w:cs="Arial"/>
+                <w:sz w:val="20"/>
+                <w:szCs w:val="20"/>
+              </w:rPr>
+              <w:t xml:space="preserve"> (Sistema de Gestión Estadístico)</w:t>
+            </w:r>
           </w:p>
         </w:tc>
       </w:tr>
@@ -207,6 +230,14 @@
                 <w:szCs w:val="20"/>
               </w:rPr>
             </w:pPr>
+            <w:r>
+              <w:rPr>
+                <w:rFonts w:ascii="Arial" w:hAnsi="Arial" w:cs="Arial"/>
+                <w:sz w:val="20"/>
+                <w:szCs w:val="20"/>
+              </w:rPr>
+              <w:t>Gestión</w:t>
+            </w:r>
           </w:p>
         </w:tc>
       </w:tr>
@@ -261,6 +292,14 @@
                 <w:szCs w:val="20"/>
               </w:rPr>
             </w:pPr>
+            <w:r>
+              <w:rPr>
+                <w:rFonts w:ascii="Arial" w:hAnsi="Arial" w:cs="Arial"/>
+                <w:sz w:val="20"/>
+                <w:szCs w:val="20"/>
+              </w:rPr>
+              <w:t>UNH</w:t>
+            </w:r>
           </w:p>
         </w:tc>
       </w:tr>
@@ -301,7 +340,7 @@
         <w:tc>
           <w:tcPr>
             <w:tcW w:w="6445" w:type="dxa"/>
-            <w:vAlign w:val="center"/>
+            <w:shd w:val="clear" w:color="auto" w:fill="auto"/>
           </w:tcPr>
           <w:p>
             <w:pPr>
@@ -315,6 +354,14 @@
                 <w:szCs w:val="20"/>
               </w:rPr>
             </w:pPr>
+            <w:r>
+              <w:rPr>
+                <w:rFonts w:ascii="Arial" w:hAnsi="Arial" w:cs="Arial"/>
+                <w:sz w:val="20"/>
+                <w:szCs w:val="20"/>
+              </w:rPr>
+              <w:t>MARQUEZ CAMARENA JAVIER</w:t>
+            </w:r>
           </w:p>
         </w:tc>
       </w:tr>
@@ -369,6 +416,14 @@
                 <w:szCs w:val="20"/>
               </w:rPr>
             </w:pPr>
+            <w:r>
+              <w:rPr>
+                <w:rFonts w:ascii="Arial" w:hAnsi="Arial" w:cs="Arial"/>
+                <w:sz w:val="20"/>
+                <w:szCs w:val="20"/>
+              </w:rPr>
+              <w:t>PAUL ESQUIVIAS BARRAGAN</w:t>
+            </w:r>
           </w:p>
         </w:tc>
       </w:tr>
@@ -423,6 +478,14 @@
                 <w:szCs w:val="20"/>
               </w:rPr>
             </w:pPr>
+            <w:r>
+              <w:rPr>
+                <w:rFonts w:ascii="Arial" w:hAnsi="Arial" w:cs="Arial"/>
+                <w:sz w:val="20"/>
+                <w:szCs w:val="20"/>
+              </w:rPr>
+              <w:t>JHUNIOR LOPEZ RODRIGUEZ</w:t>
+            </w:r>
           </w:p>
         </w:tc>
       </w:tr>
@@ -608,15 +671,6 @@
         </w:rPr>
       </w:pPr>
     </w:p>
-    <w:p>
-      <w:pPr>
-        <w:rPr>
-          <w:rFonts w:ascii="Arial" w:hAnsi="Arial" w:cs="Arial"/>
-          <w:sz w:val="20"/>
-          <w:szCs w:val="20"/>
-        </w:rPr>
-      </w:pPr>
-    </w:p>
     <w:tbl>
       <w:tblPr>
         <w:tblpPr w:leftFromText="141" w:rightFromText="141" w:vertAnchor="text" w:horzAnchor="margin" w:tblpY="-45"/>
@@ -660,6 +714,7 @@
                 <w:sz w:val="20"/>
                 <w:szCs w:val="20"/>
               </w:rPr>
+              <w:lastRenderedPageBreak/>
               <w:t>Propósito / Justificación:</w:t>
             </w:r>
           </w:p>
@@ -673,18 +728,33 @@
           </w:tcPr>
           <w:p>
             <w:pPr>
-              <w:tabs>
-                <w:tab w:val="num" w:pos="720"/>
-              </w:tabs>
-              <w:spacing w:before="120" w:after="120" w:line="360" w:lineRule="auto"/>
+              <w:autoSpaceDE w:val="0"/>
+              <w:autoSpaceDN w:val="0"/>
+              <w:adjustRightInd w:val="0"/>
+              <w:spacing w:line="360" w:lineRule="auto"/>
               <w:jc w:val="both"/>
               <w:rPr>
                 <w:rFonts w:ascii="Arial" w:hAnsi="Arial" w:cs="Arial"/>
                 <w:sz w:val="20"/>
                 <w:szCs w:val="20"/>
-                <w:lang w:val="es-CO"/>
-              </w:rPr>
-            </w:pPr>
+              </w:rPr>
+            </w:pPr>
+            <w:r>
+              <w:rPr>
+                <w:rFonts w:ascii="Arial" w:hAnsi="Arial" w:cs="Arial"/>
+                <w:sz w:val="20"/>
+                <w:szCs w:val="20"/>
+              </w:rPr>
+              <w:t>El proyecto se implementará con el fin de contribuir al proceso de acreditación de las escuelas profesionales de la FIES; será patrocinado por la Facultad de Ingeniería Electrónica – Sistemas de la Universidad Nacional de Huancavelica que a la fecha no cuenta con una aplicación que permita conocer cuál ha sido la evolución del rendimiento académico de los estudiantes durante los 10 últimos años</w:t>
+            </w:r>
+            <w:r>
+              <w:rPr>
+                <w:rFonts w:ascii="Arial" w:hAnsi="Arial" w:cs="Arial"/>
+                <w:sz w:val="20"/>
+                <w:szCs w:val="20"/>
+              </w:rPr>
+              <w:t>.</w:t>
+            </w:r>
           </w:p>
           <w:p>
             <w:pPr>
@@ -770,9 +840,39 @@
           </w:p>
           <w:p>
             <w:pPr>
-              <w:rPr>
-                <w:lang w:val="es-ES"/>
-              </w:rPr>
+              <w:autoSpaceDE w:val="0"/>
+              <w:autoSpaceDN w:val="0"/>
+              <w:adjustRightInd w:val="0"/>
+              <w:spacing w:line="360" w:lineRule="auto"/>
+              <w:jc w:val="both"/>
+              <w:rPr>
+                <w:rFonts w:ascii="Arial" w:hAnsi="Arial" w:cs="Arial"/>
+                <w:sz w:val="20"/>
+                <w:szCs w:val="20"/>
+              </w:rPr>
+            </w:pPr>
+            <w:r>
+              <w:rPr>
+                <w:rFonts w:ascii="Arial" w:hAnsi="Arial" w:cs="Arial"/>
+                <w:sz w:val="20"/>
+                <w:szCs w:val="20"/>
+              </w:rPr>
+              <w:t xml:space="preserve"> </w:t>
+            </w:r>
+            <w:r>
+              <w:rPr>
+                <w:rFonts w:ascii="Arial" w:hAnsi="Arial" w:cs="Arial"/>
+                <w:sz w:val="20"/>
+                <w:szCs w:val="20"/>
+              </w:rPr>
+              <w:t>El SGER_FIES está basado en el análisis mediante técnicas de minería de datos para conocer las tendencias en cuanto a rendimiento académico de estudiantes de educación superior; tener esta información permitirá realizar mejoras a los planes curriculares de las dos escuelas profesionales (sistemas y electrónica) en el marco de la acreditación.</w:t>
+            </w:r>
+          </w:p>
+          <w:p>
+            <w:pPr>
+              <w:tabs>
+                <w:tab w:val="left" w:pos="3165"/>
+              </w:tabs>
             </w:pPr>
           </w:p>
           <w:p>
@@ -860,13 +960,74 @@
           </w:p>
           <w:p>
             <w:pPr>
+              <w:autoSpaceDE w:val="0"/>
+              <w:autoSpaceDN w:val="0"/>
+              <w:adjustRightInd w:val="0"/>
               <w:spacing w:line="360" w:lineRule="auto"/>
               <w:jc w:val="both"/>
               <w:rPr>
                 <w:rFonts w:ascii="Arial" w:hAnsi="Arial" w:cs="Arial"/>
                 <w:sz w:val="20"/>
                 <w:szCs w:val="20"/>
-                <w:lang w:val="es-ES"/>
+              </w:rPr>
+            </w:pPr>
+            <w:r>
+              <w:rPr>
+                <w:rFonts w:ascii="Arial" w:hAnsi="Arial" w:cs="Arial"/>
+                <w:sz w:val="20"/>
+                <w:szCs w:val="20"/>
+              </w:rPr>
+              <w:t>L</w:t>
+            </w:r>
+            <w:r>
+              <w:rPr>
+                <w:rFonts w:ascii="Arial" w:hAnsi="Arial" w:cs="Arial"/>
+                <w:sz w:val="20"/>
+                <w:szCs w:val="20"/>
+              </w:rPr>
+              <w:t xml:space="preserve">a implementación del proyecto, se desarrollará en las </w:t>
+            </w:r>
+            <w:r>
+              <w:rPr>
+                <w:rFonts w:ascii="Arial" w:hAnsi="Arial" w:cs="Arial"/>
+                <w:sz w:val="20"/>
+                <w:szCs w:val="20"/>
+              </w:rPr>
+              <w:t xml:space="preserve">escuelas de Electrónica y Sistemas </w:t>
+            </w:r>
+            <w:r>
+              <w:rPr>
+                <w:rFonts w:ascii="Arial" w:hAnsi="Arial" w:cs="Arial"/>
+                <w:sz w:val="20"/>
+                <w:szCs w:val="20"/>
+              </w:rPr>
+              <w:t>en un periodo</w:t>
+            </w:r>
+            <w:r>
+              <w:rPr>
+                <w:rFonts w:ascii="Arial" w:hAnsi="Arial" w:cs="Arial"/>
+                <w:sz w:val="20"/>
+                <w:szCs w:val="20"/>
+              </w:rPr>
+              <w:t xml:space="preserve"> de 7</w:t>
+            </w:r>
+            <w:r>
+              <w:rPr>
+                <w:rFonts w:ascii="Arial" w:hAnsi="Arial" w:cs="Arial"/>
+                <w:sz w:val="20"/>
+                <w:szCs w:val="20"/>
+              </w:rPr>
+              <w:t xml:space="preserve"> meses, que servirá para analizar la base de datos del record académico de las escuelas de la FIES.</w:t>
+            </w:r>
+          </w:p>
+          <w:p>
+            <w:pPr>
+              <w:spacing w:line="360" w:lineRule="auto"/>
+              <w:jc w:val="both"/>
+              <w:rPr>
+                <w:rFonts w:ascii="Arial" w:hAnsi="Arial" w:cs="Arial"/>
+                <w:sz w:val="20"/>
+                <w:szCs w:val="20"/>
               </w:rPr>
             </w:pPr>
           </w:p>
@@ -931,8 +1092,8 @@
         <w:tblLook w:val="04A0" w:firstRow="1" w:lastRow="0" w:firstColumn="1" w:lastColumn="0" w:noHBand="0" w:noVBand="1"/>
       </w:tblPr>
       <w:tblGrid>
-        <w:gridCol w:w="4248"/>
-        <w:gridCol w:w="5012"/>
+        <w:gridCol w:w="4483"/>
+        <w:gridCol w:w="5137"/>
       </w:tblGrid>
       <w:tr>
         <w:trPr>
@@ -978,6 +1139,110 @@
           </w:tcPr>
           <w:p>
             <w:pPr>
+              <w:pStyle w:val="Prrafodelista"/>
+              <w:widowControl/>
+              <w:numPr>
+                <w:ilvl w:val="0"/>
+                <w:numId w:val="33"/>
+              </w:numPr>
+              <w:suppressAutoHyphens w:val="0"/>
+              <w:spacing w:after="200" w:line="276" w:lineRule="auto"/>
+              <w:contextualSpacing/>
+              <w:rPr>
+                <w:rFonts w:ascii="Arial" w:hAnsi="Arial" w:cs="Arial"/>
+                <w:sz w:val="20"/>
+                <w:szCs w:val="20"/>
+              </w:rPr>
+            </w:pPr>
+            <w:r>
+              <w:rPr>
+                <w:rFonts w:ascii="Arial" w:hAnsi="Arial" w:cs="Arial"/>
+                <w:sz w:val="20"/>
+                <w:szCs w:val="20"/>
+              </w:rPr>
+              <w:t>Utilizar la minería de datos para medir la tendencia en rendimiento académico por asignaturas y áreas específicas.</w:t>
+            </w:r>
+          </w:p>
+          <w:p>
+            <w:pPr>
+              <w:pStyle w:val="Prrafodelista"/>
+              <w:widowControl/>
+              <w:numPr>
+                <w:ilvl w:val="0"/>
+                <w:numId w:val="33"/>
+              </w:numPr>
+              <w:suppressAutoHyphens w:val="0"/>
+              <w:spacing w:after="200" w:line="276" w:lineRule="auto"/>
+              <w:contextualSpacing/>
+              <w:rPr>
+                <w:rFonts w:ascii="Arial" w:hAnsi="Arial" w:cs="Arial"/>
+                <w:sz w:val="20"/>
+                <w:szCs w:val="20"/>
+              </w:rPr>
+            </w:pPr>
+            <w:r>
+              <w:rPr>
+                <w:rFonts w:ascii="Arial" w:hAnsi="Arial" w:cs="Arial"/>
+                <w:sz w:val="20"/>
+                <w:szCs w:val="20"/>
+              </w:rPr>
+              <w:t xml:space="preserve">Utilizar los datos obtenidos para mejorar los planes de estudios de ambas escuelas. </w:t>
+            </w:r>
+          </w:p>
+          <w:p>
+            <w:pPr>
+              <w:pStyle w:val="Prrafodelista"/>
+              <w:widowControl/>
+              <w:numPr>
+                <w:ilvl w:val="0"/>
+                <w:numId w:val="33"/>
+              </w:numPr>
+              <w:suppressAutoHyphens w:val="0"/>
+              <w:spacing w:after="200" w:line="276" w:lineRule="auto"/>
+              <w:contextualSpacing/>
+              <w:rPr>
+                <w:rFonts w:ascii="Arial" w:hAnsi="Arial" w:cs="Arial"/>
+                <w:sz w:val="20"/>
+                <w:szCs w:val="20"/>
+              </w:rPr>
+            </w:pPr>
+            <w:r>
+              <w:rPr>
+                <w:rFonts w:ascii="Arial" w:hAnsi="Arial" w:cs="Arial"/>
+                <w:sz w:val="20"/>
+                <w:szCs w:val="20"/>
+              </w:rPr>
+              <w:t>Contribuir a tomar mejores decisiones en cuanto a las medidas a tener en cuenta para el proceso de acreditación de las dos escuelas de la FIES.</w:t>
+            </w:r>
+          </w:p>
+          <w:p>
+            <w:pPr>
+              <w:pStyle w:val="Prrafodelista"/>
+              <w:widowControl/>
+              <w:numPr>
+                <w:ilvl w:val="0"/>
+                <w:numId w:val="33"/>
+              </w:numPr>
+              <w:suppressAutoHyphens w:val="0"/>
+              <w:spacing w:after="200" w:line="276" w:lineRule="auto"/>
+              <w:contextualSpacing/>
+              <w:rPr>
+                <w:rFonts w:ascii="Arial" w:hAnsi="Arial" w:cs="Arial"/>
+                <w:sz w:val="20"/>
+                <w:szCs w:val="20"/>
+              </w:rPr>
+            </w:pPr>
+            <w:r>
+              <w:rPr>
+                <w:rFonts w:ascii="Arial" w:hAnsi="Arial" w:cs="Arial"/>
+                <w:sz w:val="20"/>
+                <w:szCs w:val="20"/>
+              </w:rPr>
+              <w:t>Proporcionar información que ayude a tomar decisiones en cuanto a programas de capacitación para los docentes de la FIES.</w:t>
+            </w:r>
+          </w:p>
+          <w:p>
+            <w:pPr>
               <w:widowControl/>
               <w:suppressAutoHyphens w:val="0"/>
               <w:spacing w:before="120" w:after="120" w:line="360" w:lineRule="auto"/>
@@ -1049,6 +1314,7 @@
                 <w:sz w:val="20"/>
                 <w:szCs w:val="20"/>
               </w:rPr>
+              <w:lastRenderedPageBreak/>
               <w:t>Requisitos de alto nivel</w:t>
             </w:r>
             <w:r>
@@ -1143,6 +1409,30 @@
                 <w:szCs w:val="20"/>
               </w:rPr>
             </w:pPr>
+            <w:r>
+              <w:rPr>
+                <w:rFonts w:ascii="Arial" w:hAnsi="Arial" w:cs="Arial"/>
+                <w:sz w:val="20"/>
+                <w:szCs w:val="20"/>
+              </w:rPr>
+              <w:t xml:space="preserve">Planes curriculares </w:t>
+            </w:r>
+            <w:r>
+              <w:rPr>
+                <w:rFonts w:ascii="Arial" w:hAnsi="Arial" w:cs="Arial"/>
+                <w:sz w:val="20"/>
+                <w:szCs w:val="20"/>
+              </w:rPr>
+              <w:t>actualizados en</w:t>
+            </w:r>
+            <w:r>
+              <w:rPr>
+                <w:rFonts w:ascii="Arial" w:hAnsi="Arial" w:cs="Arial"/>
+                <w:sz w:val="20"/>
+                <w:szCs w:val="20"/>
+              </w:rPr>
+              <w:t xml:space="preserve"> ambas escuelas </w:t>
+            </w:r>
           </w:p>
         </w:tc>
         <w:tc>
@@ -1165,6 +1455,31 @@
                 <w:rFonts w:ascii="Arial" w:hAnsi="Arial" w:cs="Arial"/>
                 <w:sz w:val="20"/>
                 <w:szCs w:val="20"/>
+                <w:lang w:val="es-ES"/>
+              </w:rPr>
+            </w:pPr>
+            <w:r>
+              <w:rPr>
+                <w:rFonts w:ascii="Arial" w:hAnsi="Arial" w:cs="Arial"/>
+                <w:sz w:val="20"/>
+                <w:szCs w:val="20"/>
+                <w:lang w:val="es-ES"/>
+              </w:rPr>
+              <w:t>Planes acordes a las necesidades del mercado laboral.</w:t>
+            </w:r>
+          </w:p>
+          <w:p>
+            <w:pPr>
+              <w:widowControl/>
+              <w:suppressAutoHyphens w:val="0"/>
+              <w:spacing w:before="120" w:after="120" w:line="360" w:lineRule="auto"/>
+              <w:ind w:right="286"/>
+              <w:jc w:val="both"/>
+              <w:rPr>
+                <w:rFonts w:ascii="Arial" w:hAnsi="Arial" w:cs="Arial"/>
+                <w:sz w:val="20"/>
+                <w:szCs w:val="20"/>
+                <w:lang w:val="es-ES"/>
               </w:rPr>
             </w:pPr>
           </w:p>
@@ -1196,6 +1511,14 @@
                 <w:szCs w:val="20"/>
               </w:rPr>
             </w:pPr>
+            <w:r>
+              <w:rPr>
+                <w:rFonts w:ascii="Arial" w:hAnsi="Arial" w:cs="Arial"/>
+                <w:sz w:val="20"/>
+                <w:szCs w:val="20"/>
+              </w:rPr>
+              <w:t>Base de datos con las notas de los estudiantes de la FIES (de los últimos 10 años)</w:t>
+            </w:r>
           </w:p>
         </w:tc>
         <w:tc>
@@ -1220,6 +1543,15 @@
                 <w:szCs w:val="20"/>
               </w:rPr>
             </w:pPr>
+            <w:r>
+              <w:rPr>
+                <w:rFonts w:ascii="Arial" w:hAnsi="Arial" w:cs="Arial"/>
+                <w:sz w:val="20"/>
+                <w:szCs w:val="20"/>
+                <w:lang w:val="es-ES"/>
+              </w:rPr>
+              <w:t>100% de notas de los últimos 10 años de las dos escuelas profesionales.</w:t>
+            </w:r>
           </w:p>
         </w:tc>
       </w:tr>
@@ -1249,6 +1581,14 @@
                 <w:szCs w:val="20"/>
               </w:rPr>
             </w:pPr>
+            <w:r>
+              <w:rPr>
+                <w:rFonts w:ascii="Arial" w:hAnsi="Arial" w:cs="Arial"/>
+                <w:sz w:val="20"/>
+                <w:szCs w:val="20"/>
+              </w:rPr>
+              <w:t>Base de datos de los docentes de la FIES que estuvieron a cargo de las asignaturas</w:t>
+            </w:r>
           </w:p>
         </w:tc>
         <w:tc>
@@ -1258,7 +1598,6 @@
               <w:left w:val="single" w:sz="4" w:space="0" w:color="auto"/>
             </w:tcBorders>
             <w:shd w:val="clear" w:color="auto" w:fill="auto"/>
-            <w:vAlign w:val="center"/>
           </w:tcPr>
           <w:p>
             <w:pPr>
@@ -1273,6 +1612,15 @@
                 <w:szCs w:val="20"/>
               </w:rPr>
             </w:pPr>
+            <w:r>
+              <w:rPr>
+                <w:rFonts w:ascii="Arial" w:hAnsi="Arial" w:cs="Arial"/>
+                <w:color w:val="000000"/>
+                <w:sz w:val="20"/>
+                <w:szCs w:val="20"/>
+              </w:rPr>
+              <w:t>100 % del registro de los docentes y asignaturas que forman parte del estudio y análisis</w:t>
+            </w:r>
           </w:p>
         </w:tc>
       </w:tr>
@@ -1326,6 +1674,15 @@
                 <w:lang w:val="es-ES"/>
               </w:rPr>
             </w:pPr>
+            <w:r>
+              <w:rPr>
+                <w:rFonts w:ascii="Arial" w:hAnsi="Arial" w:cs="Arial"/>
+                <w:sz w:val="20"/>
+                <w:szCs w:val="20"/>
+                <w:lang w:val="es-ES"/>
+              </w:rPr>
+              <w:t>-Análisis de la base de datos de la FIES, en los últimos 10 años (2012-2022)</w:t>
+            </w:r>
           </w:p>
           <w:p>
             <w:pPr>
@@ -1338,6 +1695,108 @@
                 <w:lang w:val="es-ES"/>
               </w:rPr>
             </w:pPr>
+            <w:r>
+              <w:rPr>
+                <w:rFonts w:ascii="Arial" w:hAnsi="Arial" w:cs="Arial"/>
+                <w:sz w:val="20"/>
+                <w:szCs w:val="20"/>
+                <w:lang w:val="es-ES"/>
+              </w:rPr>
+              <w:t>-Modelo de analítica de datos</w:t>
+            </w:r>
+          </w:p>
+          <w:p>
+            <w:pPr>
+              <w:spacing w:line="360" w:lineRule="auto"/>
+              <w:jc w:val="both"/>
+              <w:rPr>
+                <w:rFonts w:ascii="Arial" w:hAnsi="Arial" w:cs="Arial"/>
+                <w:sz w:val="20"/>
+                <w:szCs w:val="20"/>
+                <w:lang w:val="es-ES"/>
+              </w:rPr>
+            </w:pPr>
+            <w:r>
+              <w:rPr>
+                <w:rFonts w:ascii="Arial" w:hAnsi="Arial" w:cs="Arial"/>
+                <w:sz w:val="20"/>
+                <w:szCs w:val="20"/>
+                <w:lang w:val="es-ES"/>
+              </w:rPr>
+              <w:t>-S</w:t>
+            </w:r>
+            <w:r>
+              <w:rPr>
+                <w:rFonts w:ascii="Arial" w:hAnsi="Arial" w:cs="Arial"/>
+                <w:sz w:val="20"/>
+                <w:szCs w:val="20"/>
+                <w:lang w:val="es-ES"/>
+              </w:rPr>
+              <w:t>istema SGER_FIES</w:t>
+            </w:r>
+          </w:p>
+          <w:p>
+            <w:pPr>
+              <w:spacing w:line="360" w:lineRule="auto"/>
+              <w:jc w:val="both"/>
+              <w:rPr>
+                <w:rFonts w:ascii="Arial" w:hAnsi="Arial" w:cs="Arial"/>
+                <w:sz w:val="20"/>
+                <w:szCs w:val="20"/>
+                <w:lang w:val="es-ES"/>
+              </w:rPr>
+            </w:pPr>
+            <w:r>
+              <w:rPr>
+                <w:rFonts w:ascii="Arial" w:hAnsi="Arial" w:cs="Arial"/>
+                <w:sz w:val="20"/>
+                <w:szCs w:val="20"/>
+                <w:lang w:val="es-ES"/>
+              </w:rPr>
+              <w:t>-Corrección de errores</w:t>
+            </w:r>
+          </w:p>
+          <w:p>
+            <w:pPr>
+              <w:spacing w:line="360" w:lineRule="auto"/>
+              <w:jc w:val="both"/>
+              <w:rPr>
+                <w:rFonts w:ascii="Arial" w:hAnsi="Arial" w:cs="Arial"/>
+                <w:sz w:val="20"/>
+                <w:szCs w:val="20"/>
+                <w:lang w:val="es-ES"/>
+              </w:rPr>
+            </w:pPr>
+            <w:r>
+              <w:rPr>
+                <w:rFonts w:ascii="Arial" w:hAnsi="Arial" w:cs="Arial"/>
+                <w:sz w:val="20"/>
+                <w:szCs w:val="20"/>
+                <w:lang w:val="es-ES"/>
+              </w:rPr>
+              <w:t>-prueba final del modelo de analítica de datos</w:t>
+            </w:r>
+          </w:p>
+          <w:p>
+            <w:pPr>
+              <w:spacing w:line="360" w:lineRule="auto"/>
+              <w:jc w:val="both"/>
+              <w:rPr>
+                <w:rFonts w:ascii="Arial" w:hAnsi="Arial" w:cs="Arial"/>
+                <w:sz w:val="20"/>
+                <w:szCs w:val="20"/>
+                <w:lang w:val="es-ES"/>
+              </w:rPr>
+            </w:pPr>
+            <w:r>
+              <w:rPr>
+                <w:rFonts w:ascii="Arial" w:hAnsi="Arial" w:cs="Arial"/>
+                <w:sz w:val="20"/>
+                <w:szCs w:val="20"/>
+                <w:lang w:val="es-ES"/>
+              </w:rPr>
+              <w:t>- Planes curriculares actualizados</w:t>
+            </w:r>
           </w:p>
           <w:p>
             <w:pPr>
@@ -1430,11 +1889,29 @@
               <w:jc w:val="both"/>
               <w:rPr>
                 <w:rFonts w:ascii="Arial" w:hAnsi="Arial" w:cs="Arial"/>
-                <w:sz w:val="20"/>
-                <w:szCs w:val="20"/>
-                <w:lang w:val="es-ES"/>
-              </w:rPr>
-            </w:pPr>
+                <w:color w:val="000000"/>
+                <w:sz w:val="20"/>
+                <w:szCs w:val="20"/>
+              </w:rPr>
+            </w:pPr>
+            <w:r>
+              <w:rPr>
+                <w:rFonts w:ascii="Arial" w:hAnsi="Arial" w:cs="Arial"/>
+                <w:color w:val="000000"/>
+                <w:sz w:val="20"/>
+                <w:szCs w:val="20"/>
+              </w:rPr>
+              <w:t xml:space="preserve">- </w:t>
+            </w:r>
+            <w:r>
+              <w:rPr>
+                <w:rFonts w:ascii="Arial" w:hAnsi="Arial" w:cs="Arial"/>
+                <w:color w:val="000000"/>
+                <w:sz w:val="20"/>
+                <w:szCs w:val="20"/>
+              </w:rPr>
+              <w:t>Falta de recursos en cuanto a información disponible para la elaboración del proyecto</w:t>
+            </w:r>
           </w:p>
           <w:p>
             <w:pPr>
@@ -1442,11 +1919,29 @@
               <w:jc w:val="both"/>
               <w:rPr>
                 <w:rFonts w:ascii="Arial" w:hAnsi="Arial" w:cs="Arial"/>
-                <w:sz w:val="20"/>
-                <w:szCs w:val="20"/>
-                <w:lang w:val="es-ES"/>
-              </w:rPr>
-            </w:pPr>
+                <w:color w:val="000000"/>
+                <w:sz w:val="20"/>
+                <w:szCs w:val="20"/>
+              </w:rPr>
+            </w:pPr>
+            <w:r>
+              <w:rPr>
+                <w:rFonts w:ascii="Arial" w:hAnsi="Arial" w:cs="Arial"/>
+                <w:color w:val="000000"/>
+                <w:sz w:val="20"/>
+                <w:szCs w:val="20"/>
+              </w:rPr>
+              <w:t xml:space="preserve">- </w:t>
+            </w:r>
+            <w:r>
+              <w:rPr>
+                <w:rFonts w:ascii="Arial" w:hAnsi="Arial" w:cs="Arial"/>
+                <w:color w:val="000000"/>
+                <w:sz w:val="20"/>
+                <w:szCs w:val="20"/>
+              </w:rPr>
+              <w:t>Inadecuada definición de los alcances del proyecto</w:t>
+            </w:r>
           </w:p>
           <w:p>
             <w:pPr>
@@ -1454,13 +1949,104 @@
               <w:jc w:val="both"/>
               <w:rPr>
                 <w:rFonts w:ascii="Arial" w:hAnsi="Arial" w:cs="Arial"/>
+                <w:color w:val="000000"/>
+                <w:sz w:val="20"/>
+                <w:szCs w:val="20"/>
+              </w:rPr>
+            </w:pPr>
+            <w:r>
+              <w:rPr>
+                <w:rFonts w:ascii="Arial" w:hAnsi="Arial" w:cs="Arial"/>
+                <w:color w:val="000000"/>
+                <w:sz w:val="20"/>
+                <w:szCs w:val="20"/>
+              </w:rPr>
+              <w:t xml:space="preserve">- </w:t>
+            </w:r>
+            <w:r>
+              <w:rPr>
+                <w:rFonts w:ascii="Arial" w:hAnsi="Arial" w:cs="Arial"/>
+                <w:color w:val="000000"/>
+                <w:sz w:val="20"/>
+                <w:szCs w:val="20"/>
+              </w:rPr>
+              <w:t>Falta de compromiso por parte de los integrantes de la FIES.</w:t>
+            </w:r>
+          </w:p>
+          <w:p>
+            <w:pPr>
+              <w:spacing w:line="360" w:lineRule="auto"/>
+              <w:jc w:val="both"/>
+              <w:rPr>
+                <w:rFonts w:ascii="Arial" w:hAnsi="Arial" w:cs="Arial"/>
+                <w:color w:val="000000"/>
+                <w:sz w:val="20"/>
+                <w:szCs w:val="20"/>
+              </w:rPr>
+            </w:pPr>
+            <w:r>
+              <w:rPr>
+                <w:rFonts w:ascii="Arial" w:hAnsi="Arial" w:cs="Arial"/>
+                <w:color w:val="000000"/>
+                <w:sz w:val="20"/>
+                <w:szCs w:val="20"/>
+              </w:rPr>
+              <w:t>-</w:t>
+            </w:r>
+            <w:r>
+              <w:rPr>
+                <w:rFonts w:ascii="Arial" w:hAnsi="Arial" w:cs="Arial"/>
+                <w:color w:val="000000"/>
+                <w:sz w:val="20"/>
+                <w:szCs w:val="20"/>
+              </w:rPr>
+              <w:t>Demora en la presentación de entregables debido a la falta de compromiso por parte de la consultora</w:t>
+            </w:r>
+            <w:r>
+              <w:rPr>
+                <w:rFonts w:ascii="Arial" w:hAnsi="Arial" w:cs="Arial"/>
+                <w:color w:val="000000"/>
+                <w:sz w:val="20"/>
+                <w:szCs w:val="20"/>
+              </w:rPr>
+              <w:t>.</w:t>
+            </w:r>
+          </w:p>
+          <w:p>
+            <w:pPr>
+              <w:spacing w:line="360" w:lineRule="auto"/>
+              <w:jc w:val="both"/>
+              <w:rPr>
+                <w:rFonts w:ascii="Arial" w:hAnsi="Arial" w:cs="Arial"/>
                 <w:sz w:val="20"/>
                 <w:szCs w:val="20"/>
                 <w:lang w:val="es-ES"/>
               </w:rPr>
             </w:pPr>
-            <w:bookmarkStart w:id="1" w:name="_GoBack"/>
-            <w:bookmarkEnd w:id="1"/>
+          </w:p>
+          <w:p>
+            <w:pPr>
+              <w:spacing w:line="360" w:lineRule="auto"/>
+              <w:jc w:val="both"/>
+              <w:rPr>
+                <w:rFonts w:ascii="Arial" w:hAnsi="Arial" w:cs="Arial"/>
+                <w:sz w:val="20"/>
+                <w:szCs w:val="20"/>
+                <w:lang w:val="es-ES"/>
+              </w:rPr>
+            </w:pPr>
+          </w:p>
+          <w:p>
+            <w:pPr>
+              <w:spacing w:line="360" w:lineRule="auto"/>
+              <w:jc w:val="both"/>
+              <w:rPr>
+                <w:rFonts w:ascii="Arial" w:hAnsi="Arial" w:cs="Arial"/>
+                <w:sz w:val="20"/>
+                <w:szCs w:val="20"/>
+                <w:lang w:val="es-ES"/>
+              </w:rPr>
+            </w:pPr>
           </w:p>
           <w:p>
             <w:pPr>
@@ -1528,6 +2114,7 @@
                 <w:szCs w:val="20"/>
                 <w:lang w:val="es-ES"/>
               </w:rPr>
+              <w:lastRenderedPageBreak/>
               <w:t>Costo Preliminar Estimado</w:t>
             </w:r>
             <w:r>
@@ -1563,66 +2150,785 @@
               </w:rPr>
             </w:pPr>
           </w:p>
-          <w:p>
-            <w:pPr>
-              <w:spacing w:line="360" w:lineRule="auto"/>
-              <w:jc w:val="both"/>
-              <w:rPr>
-                <w:rFonts w:ascii="Arial" w:hAnsi="Arial" w:cs="Arial"/>
-                <w:sz w:val="20"/>
-                <w:szCs w:val="20"/>
-                <w:lang w:val="es-ES"/>
-              </w:rPr>
-            </w:pPr>
-          </w:p>
-          <w:p>
-            <w:pPr>
-              <w:spacing w:line="360" w:lineRule="auto"/>
-              <w:jc w:val="both"/>
-              <w:rPr>
-                <w:rFonts w:ascii="Arial" w:hAnsi="Arial" w:cs="Arial"/>
-                <w:sz w:val="20"/>
-                <w:szCs w:val="20"/>
-                <w:lang w:val="es-ES"/>
-              </w:rPr>
-            </w:pPr>
-          </w:p>
-          <w:p>
-            <w:pPr>
-              <w:spacing w:line="360" w:lineRule="auto"/>
-              <w:jc w:val="both"/>
-              <w:rPr>
-                <w:rFonts w:ascii="Arial" w:hAnsi="Arial" w:cs="Arial"/>
-                <w:sz w:val="20"/>
-                <w:szCs w:val="20"/>
-                <w:lang w:val="es-ES"/>
-              </w:rPr>
-            </w:pPr>
-          </w:p>
-          <w:p>
-            <w:pPr>
-              <w:spacing w:line="360" w:lineRule="auto"/>
-              <w:jc w:val="both"/>
-              <w:rPr>
-                <w:rFonts w:ascii="Arial" w:hAnsi="Arial" w:cs="Arial"/>
-                <w:sz w:val="20"/>
-                <w:szCs w:val="20"/>
-                <w:lang w:val="es-ES"/>
-              </w:rPr>
-            </w:pPr>
-          </w:p>
-          <w:p>
-            <w:pPr>
-              <w:spacing w:line="360" w:lineRule="auto"/>
-              <w:jc w:val="both"/>
-              <w:rPr>
-                <w:rFonts w:ascii="Arial" w:hAnsi="Arial" w:cs="Arial"/>
-                <w:sz w:val="20"/>
-                <w:szCs w:val="20"/>
-                <w:lang w:val="es-ES"/>
-              </w:rPr>
-            </w:pPr>
-          </w:p>
+          <w:tbl>
+            <w:tblPr>
+              <w:tblW w:w="9613" w:type="dxa"/>
+              <w:jc w:val="center"/>
+              <w:tblBorders>
+                <w:top w:val="single" w:sz="4" w:space="0" w:color="A6A6A6"/>
+                <w:left w:val="single" w:sz="4" w:space="0" w:color="A6A6A6"/>
+                <w:bottom w:val="single" w:sz="4" w:space="0" w:color="A6A6A6"/>
+                <w:right w:val="single" w:sz="4" w:space="0" w:color="A6A6A6"/>
+                <w:insideH w:val="single" w:sz="4" w:space="0" w:color="A6A6A6"/>
+                <w:insideV w:val="single" w:sz="4" w:space="0" w:color="A6A6A6"/>
+              </w:tblBorders>
+              <w:tblLook w:val="01E0" w:firstRow="1" w:lastRow="1" w:firstColumn="1" w:lastColumn="1" w:noHBand="0" w:noVBand="0"/>
+            </w:tblPr>
+            <w:tblGrid>
+              <w:gridCol w:w="4157"/>
+              <w:gridCol w:w="1367"/>
+              <w:gridCol w:w="1467"/>
+              <w:gridCol w:w="1311"/>
+              <w:gridCol w:w="1311"/>
+            </w:tblGrid>
+            <w:tr>
+              <w:trPr>
+                <w:jc w:val="center"/>
+              </w:trPr>
+              <w:tc>
+                <w:tcPr>
+                  <w:tcW w:w="4157" w:type="dxa"/>
+                  <w:shd w:val="clear" w:color="auto" w:fill="D9D9D9"/>
+                  <w:vAlign w:val="center"/>
+                </w:tcPr>
+                <w:p>
+                  <w:pPr>
+                    <w:pStyle w:val="ATextodetablas"/>
+                    <w:framePr w:hSpace="141" w:wrap="around" w:vAnchor="text" w:hAnchor="margin" w:y="-30"/>
+                    <w:spacing w:line="276" w:lineRule="auto"/>
+                    <w:jc w:val="both"/>
+                    <w:rPr>
+                      <w:rFonts w:asciiTheme="minorHAnsi" w:hAnsiTheme="minorHAnsi" w:cstheme="minorHAnsi"/>
+                      <w:b/>
+                    </w:rPr>
+                  </w:pPr>
+                  <w:r>
+                    <w:rPr>
+                      <w:rFonts w:asciiTheme="minorHAnsi" w:hAnsiTheme="minorHAnsi" w:cstheme="minorHAnsi"/>
+                      <w:b/>
+                    </w:rPr>
+                    <w:t>Descripción</w:t>
+                  </w:r>
+                </w:p>
+              </w:tc>
+              <w:tc>
+                <w:tcPr>
+                  <w:tcW w:w="1367" w:type="dxa"/>
+                  <w:shd w:val="clear" w:color="auto" w:fill="D9D9D9"/>
+                  <w:vAlign w:val="center"/>
+                </w:tcPr>
+                <w:p>
+                  <w:pPr>
+                    <w:pStyle w:val="ATextodetablas"/>
+                    <w:framePr w:hSpace="141" w:wrap="around" w:vAnchor="text" w:hAnchor="margin" w:y="-30"/>
+                    <w:spacing w:line="276" w:lineRule="auto"/>
+                    <w:jc w:val="both"/>
+                    <w:rPr>
+                      <w:rFonts w:asciiTheme="minorHAnsi" w:hAnsiTheme="minorHAnsi" w:cstheme="minorHAnsi"/>
+                      <w:b/>
+                    </w:rPr>
+                  </w:pPr>
+                  <w:r>
+                    <w:rPr>
+                      <w:rFonts w:asciiTheme="minorHAnsi" w:hAnsiTheme="minorHAnsi" w:cstheme="minorHAnsi"/>
+                      <w:b/>
+                    </w:rPr>
+                    <w:t>Unidad de Medida</w:t>
+                  </w:r>
+                </w:p>
+              </w:tc>
+              <w:tc>
+                <w:tcPr>
+                  <w:tcW w:w="1467" w:type="dxa"/>
+                  <w:shd w:val="clear" w:color="auto" w:fill="D9D9D9"/>
+                  <w:vAlign w:val="center"/>
+                </w:tcPr>
+                <w:p>
+                  <w:pPr>
+                    <w:pStyle w:val="ATextodetablas"/>
+                    <w:framePr w:hSpace="141" w:wrap="around" w:vAnchor="text" w:hAnchor="margin" w:y="-30"/>
+                    <w:spacing w:line="276" w:lineRule="auto"/>
+                    <w:jc w:val="both"/>
+                    <w:rPr>
+                      <w:rFonts w:asciiTheme="minorHAnsi" w:hAnsiTheme="minorHAnsi" w:cstheme="minorHAnsi"/>
+                      <w:b/>
+                    </w:rPr>
+                  </w:pPr>
+                  <w:r>
+                    <w:rPr>
+                      <w:rFonts w:asciiTheme="minorHAnsi" w:hAnsiTheme="minorHAnsi" w:cstheme="minorHAnsi"/>
+                      <w:b/>
+                    </w:rPr>
+                    <w:t>Cantidad</w:t>
+                  </w:r>
+                </w:p>
+              </w:tc>
+              <w:tc>
+                <w:tcPr>
+                  <w:tcW w:w="1311" w:type="dxa"/>
+                  <w:shd w:val="clear" w:color="auto" w:fill="D9D9D9"/>
+                </w:tcPr>
+                <w:p>
+                  <w:pPr>
+                    <w:pStyle w:val="ATextodetablas"/>
+                    <w:framePr w:hSpace="141" w:wrap="around" w:vAnchor="text" w:hAnchor="margin" w:y="-30"/>
+                    <w:spacing w:line="276" w:lineRule="auto"/>
+                    <w:jc w:val="both"/>
+                    <w:rPr>
+                      <w:rFonts w:asciiTheme="minorHAnsi" w:hAnsiTheme="minorHAnsi" w:cstheme="minorHAnsi"/>
+                      <w:b/>
+                    </w:rPr>
+                  </w:pPr>
+                  <w:r>
+                    <w:rPr>
+                      <w:rFonts w:asciiTheme="minorHAnsi" w:hAnsiTheme="minorHAnsi" w:cstheme="minorHAnsi"/>
+                      <w:b/>
+                    </w:rPr>
+                    <w:t>Costo Unitario</w:t>
+                  </w:r>
+                </w:p>
+              </w:tc>
+              <w:tc>
+                <w:tcPr>
+                  <w:tcW w:w="1311" w:type="dxa"/>
+                  <w:shd w:val="clear" w:color="auto" w:fill="D9D9D9"/>
+                  <w:vAlign w:val="center"/>
+                </w:tcPr>
+                <w:p>
+                  <w:pPr>
+                    <w:pStyle w:val="ATextodetablas"/>
+                    <w:framePr w:hSpace="141" w:wrap="around" w:vAnchor="text" w:hAnchor="margin" w:y="-30"/>
+                    <w:spacing w:line="276" w:lineRule="auto"/>
+                    <w:jc w:val="both"/>
+                    <w:rPr>
+                      <w:rFonts w:asciiTheme="minorHAnsi" w:hAnsiTheme="minorHAnsi" w:cstheme="minorHAnsi"/>
+                      <w:b/>
+                    </w:rPr>
+                  </w:pPr>
+                  <w:r>
+                    <w:rPr>
+                      <w:rFonts w:asciiTheme="minorHAnsi" w:hAnsiTheme="minorHAnsi" w:cstheme="minorHAnsi"/>
+                      <w:b/>
+                    </w:rPr>
+                    <w:t>Costo Total</w:t>
+                  </w:r>
+                </w:p>
+              </w:tc>
+            </w:tr>
+            <w:tr>
+              <w:trPr>
+                <w:jc w:val="center"/>
+              </w:trPr>
+              <w:tc>
+                <w:tcPr>
+                  <w:tcW w:w="4157" w:type="dxa"/>
+                  <w:shd w:val="clear" w:color="auto" w:fill="auto"/>
+                </w:tcPr>
+                <w:p>
+                  <w:pPr>
+                    <w:pStyle w:val="ATextodetablas"/>
+                    <w:framePr w:hSpace="141" w:wrap="around" w:vAnchor="text" w:hAnchor="margin" w:y="-30"/>
+                    <w:spacing w:line="276" w:lineRule="auto"/>
+                    <w:jc w:val="both"/>
+                    <w:rPr>
+                      <w:rFonts w:asciiTheme="minorHAnsi" w:hAnsiTheme="minorHAnsi" w:cstheme="minorHAnsi"/>
+                    </w:rPr>
+                  </w:pPr>
+                  <w:r>
+                    <w:rPr>
+                      <w:rFonts w:asciiTheme="minorHAnsi" w:hAnsiTheme="minorHAnsi" w:cstheme="minorHAnsi"/>
+                    </w:rPr>
+                    <w:t xml:space="preserve">Contratación de empresa consultora </w:t>
+                  </w:r>
+                </w:p>
+              </w:tc>
+              <w:tc>
+                <w:tcPr>
+                  <w:tcW w:w="1367" w:type="dxa"/>
+                  <w:shd w:val="clear" w:color="auto" w:fill="auto"/>
+                </w:tcPr>
+                <w:p>
+                  <w:pPr>
+                    <w:pStyle w:val="ATextodetablas"/>
+                    <w:framePr w:hSpace="141" w:wrap="around" w:vAnchor="text" w:hAnchor="margin" w:y="-30"/>
+                    <w:spacing w:line="276" w:lineRule="auto"/>
+                    <w:rPr>
+                      <w:rFonts w:asciiTheme="minorHAnsi" w:hAnsiTheme="minorHAnsi" w:cstheme="minorHAnsi"/>
+                    </w:rPr>
+                  </w:pPr>
+                  <w:r>
+                    <w:rPr>
+                      <w:rFonts w:asciiTheme="minorHAnsi" w:hAnsiTheme="minorHAnsi" w:cstheme="minorHAnsi"/>
+                    </w:rPr>
+                    <w:t>1</w:t>
+                  </w:r>
+                </w:p>
+              </w:tc>
+              <w:tc>
+                <w:tcPr>
+                  <w:tcW w:w="1467" w:type="dxa"/>
+                  <w:shd w:val="clear" w:color="auto" w:fill="auto"/>
+                </w:tcPr>
+                <w:p>
+                  <w:pPr>
+                    <w:pStyle w:val="ATextodetablas"/>
+                    <w:framePr w:hSpace="141" w:wrap="around" w:vAnchor="text" w:hAnchor="margin" w:y="-30"/>
+                    <w:spacing w:line="276" w:lineRule="auto"/>
+                    <w:rPr>
+                      <w:rFonts w:asciiTheme="minorHAnsi" w:hAnsiTheme="minorHAnsi" w:cstheme="minorHAnsi"/>
+                    </w:rPr>
+                  </w:pPr>
+                  <w:r>
+                    <w:rPr>
+                      <w:rFonts w:asciiTheme="minorHAnsi" w:hAnsiTheme="minorHAnsi" w:cstheme="minorHAnsi"/>
+                    </w:rPr>
+                    <w:t>7 meses</w:t>
+                  </w:r>
+                </w:p>
+              </w:tc>
+              <w:tc>
+                <w:tcPr>
+                  <w:tcW w:w="1311" w:type="dxa"/>
+                </w:tcPr>
+                <w:p>
+                  <w:pPr>
+                    <w:pStyle w:val="ATextodetablas"/>
+                    <w:framePr w:hSpace="141" w:wrap="around" w:vAnchor="text" w:hAnchor="margin" w:y="-30"/>
+                    <w:spacing w:line="276" w:lineRule="auto"/>
+                    <w:rPr>
+                      <w:rFonts w:asciiTheme="minorHAnsi" w:hAnsiTheme="minorHAnsi" w:cstheme="minorHAnsi"/>
+                    </w:rPr>
+                  </w:pPr>
+                </w:p>
+              </w:tc>
+              <w:tc>
+                <w:tcPr>
+                  <w:tcW w:w="1311" w:type="dxa"/>
+                  <w:shd w:val="clear" w:color="auto" w:fill="auto"/>
+                </w:tcPr>
+                <w:p>
+                  <w:pPr>
+                    <w:pStyle w:val="ATextodetablas"/>
+                    <w:framePr w:hSpace="141" w:wrap="around" w:vAnchor="text" w:hAnchor="margin" w:y="-30"/>
+                    <w:spacing w:line="276" w:lineRule="auto"/>
+                    <w:rPr>
+                      <w:rFonts w:asciiTheme="minorHAnsi" w:hAnsiTheme="minorHAnsi" w:cstheme="minorHAnsi"/>
+                    </w:rPr>
+                  </w:pPr>
+                  <w:r>
+                    <w:rPr>
+                      <w:rFonts w:asciiTheme="minorHAnsi" w:hAnsiTheme="minorHAnsi" w:cstheme="minorHAnsi"/>
+                    </w:rPr>
+                    <w:t>90000</w:t>
+                  </w:r>
+                </w:p>
+              </w:tc>
+            </w:tr>
+            <w:tr>
+              <w:trPr>
+                <w:jc w:val="center"/>
+              </w:trPr>
+              <w:tc>
+                <w:tcPr>
+                  <w:tcW w:w="4157" w:type="dxa"/>
+                  <w:shd w:val="clear" w:color="auto" w:fill="auto"/>
+                </w:tcPr>
+                <w:p>
+                  <w:pPr>
+                    <w:pStyle w:val="ATextodetablas"/>
+                    <w:framePr w:hSpace="141" w:wrap="around" w:vAnchor="text" w:hAnchor="margin" w:y="-30"/>
+                    <w:spacing w:line="276" w:lineRule="auto"/>
+                    <w:jc w:val="both"/>
+                    <w:rPr>
+                      <w:rFonts w:asciiTheme="minorHAnsi" w:hAnsiTheme="minorHAnsi" w:cstheme="minorHAnsi"/>
+                    </w:rPr>
+                  </w:pPr>
+                  <w:r>
+                    <w:rPr>
+                      <w:rFonts w:asciiTheme="minorHAnsi" w:hAnsiTheme="minorHAnsi" w:cstheme="minorHAnsi"/>
+                    </w:rPr>
+                    <w:t>Comisión de Curricula</w:t>
+                  </w:r>
+                </w:p>
+              </w:tc>
+              <w:tc>
+                <w:tcPr>
+                  <w:tcW w:w="1367" w:type="dxa"/>
+                  <w:shd w:val="clear" w:color="auto" w:fill="auto"/>
+                </w:tcPr>
+                <w:p>
+                  <w:pPr>
+                    <w:pStyle w:val="ATextodetablas"/>
+                    <w:framePr w:hSpace="141" w:wrap="around" w:vAnchor="text" w:hAnchor="margin" w:y="-30"/>
+                    <w:spacing w:line="276" w:lineRule="auto"/>
+                    <w:rPr>
+                      <w:rFonts w:asciiTheme="minorHAnsi" w:hAnsiTheme="minorHAnsi" w:cstheme="minorHAnsi"/>
+                    </w:rPr>
+                  </w:pPr>
+                  <w:r>
+                    <w:rPr>
+                      <w:rFonts w:asciiTheme="minorHAnsi" w:hAnsiTheme="minorHAnsi" w:cstheme="minorHAnsi"/>
+                    </w:rPr>
+                    <w:t>5 personas</w:t>
+                  </w:r>
+                </w:p>
+              </w:tc>
+              <w:tc>
+                <w:tcPr>
+                  <w:tcW w:w="1467" w:type="dxa"/>
+                  <w:shd w:val="clear" w:color="auto" w:fill="auto"/>
+                </w:tcPr>
+                <w:p>
+                  <w:pPr>
+                    <w:pStyle w:val="ATextodetablas"/>
+                    <w:framePr w:hSpace="141" w:wrap="around" w:vAnchor="text" w:hAnchor="margin" w:y="-30"/>
+                    <w:spacing w:line="276" w:lineRule="auto"/>
+                    <w:rPr>
+                      <w:rFonts w:asciiTheme="minorHAnsi" w:hAnsiTheme="minorHAnsi" w:cstheme="minorHAnsi"/>
+                    </w:rPr>
+                  </w:pPr>
+                  <w:r>
+                    <w:rPr>
+                      <w:rFonts w:asciiTheme="minorHAnsi" w:hAnsiTheme="minorHAnsi" w:cstheme="minorHAnsi"/>
+                    </w:rPr>
+                    <w:t>-</w:t>
+                  </w:r>
+                </w:p>
+              </w:tc>
+              <w:tc>
+                <w:tcPr>
+                  <w:tcW w:w="1311" w:type="dxa"/>
+                </w:tcPr>
+                <w:p>
+                  <w:pPr>
+                    <w:pStyle w:val="ATextodetablas"/>
+                    <w:framePr w:hSpace="141" w:wrap="around" w:vAnchor="text" w:hAnchor="margin" w:y="-30"/>
+                    <w:spacing w:line="276" w:lineRule="auto"/>
+                    <w:rPr>
+                      <w:rFonts w:asciiTheme="minorHAnsi" w:hAnsiTheme="minorHAnsi" w:cstheme="minorHAnsi"/>
+                    </w:rPr>
+                  </w:pPr>
+                  <w:r>
+                    <w:rPr>
+                      <w:rFonts w:asciiTheme="minorHAnsi" w:hAnsiTheme="minorHAnsi" w:cstheme="minorHAnsi"/>
+                    </w:rPr>
+                    <w:t>-</w:t>
+                  </w:r>
+                </w:p>
+              </w:tc>
+              <w:tc>
+                <w:tcPr>
+                  <w:tcW w:w="1311" w:type="dxa"/>
+                  <w:shd w:val="clear" w:color="auto" w:fill="auto"/>
+                </w:tcPr>
+                <w:p>
+                  <w:pPr>
+                    <w:pStyle w:val="ATextodetablas"/>
+                    <w:framePr w:hSpace="141" w:wrap="around" w:vAnchor="text" w:hAnchor="margin" w:y="-30"/>
+                    <w:spacing w:line="276" w:lineRule="auto"/>
+                    <w:rPr>
+                      <w:rFonts w:asciiTheme="minorHAnsi" w:hAnsiTheme="minorHAnsi" w:cstheme="minorHAnsi"/>
+                    </w:rPr>
+                  </w:pPr>
+                  <w:r>
+                    <w:rPr>
+                      <w:rFonts w:asciiTheme="minorHAnsi" w:hAnsiTheme="minorHAnsi" w:cstheme="minorHAnsi"/>
+                    </w:rPr>
+                    <w:t>-</w:t>
+                  </w:r>
+                </w:p>
+              </w:tc>
+            </w:tr>
+            <w:tr>
+              <w:trPr>
+                <w:jc w:val="center"/>
+              </w:trPr>
+              <w:tc>
+                <w:tcPr>
+                  <w:tcW w:w="4157" w:type="dxa"/>
+                  <w:shd w:val="clear" w:color="auto" w:fill="auto"/>
+                </w:tcPr>
+                <w:p>
+                  <w:pPr>
+                    <w:pStyle w:val="ATextodetablas"/>
+                    <w:framePr w:hSpace="141" w:wrap="around" w:vAnchor="text" w:hAnchor="margin" w:y="-30"/>
+                    <w:spacing w:line="276" w:lineRule="auto"/>
+                    <w:jc w:val="both"/>
+                    <w:rPr>
+                      <w:rFonts w:asciiTheme="minorHAnsi" w:hAnsiTheme="minorHAnsi" w:cstheme="minorHAnsi"/>
+                    </w:rPr>
+                  </w:pPr>
+                  <w:r>
+                    <w:rPr>
+                      <w:rFonts w:asciiTheme="minorHAnsi" w:hAnsiTheme="minorHAnsi" w:cstheme="minorHAnsi"/>
+                    </w:rPr>
+                    <w:t>Dominio web:   www.unh.edu.pe</w:t>
+                  </w:r>
+                </w:p>
+              </w:tc>
+              <w:tc>
+                <w:tcPr>
+                  <w:tcW w:w="1367" w:type="dxa"/>
+                  <w:shd w:val="clear" w:color="auto" w:fill="auto"/>
+                </w:tcPr>
+                <w:p>
+                  <w:pPr>
+                    <w:pStyle w:val="ATextodetablas"/>
+                    <w:framePr w:hSpace="141" w:wrap="around" w:vAnchor="text" w:hAnchor="margin" w:y="-30"/>
+                    <w:spacing w:line="276" w:lineRule="auto"/>
+                    <w:rPr>
+                      <w:rFonts w:asciiTheme="minorHAnsi" w:hAnsiTheme="minorHAnsi" w:cstheme="minorHAnsi"/>
+                    </w:rPr>
+                  </w:pPr>
+                  <w:r>
+                    <w:rPr>
+                      <w:rFonts w:asciiTheme="minorHAnsi" w:hAnsiTheme="minorHAnsi" w:cstheme="minorHAnsi"/>
+                    </w:rPr>
+                    <w:t>-</w:t>
+                  </w:r>
+                </w:p>
+              </w:tc>
+              <w:tc>
+                <w:tcPr>
+                  <w:tcW w:w="1467" w:type="dxa"/>
+                  <w:shd w:val="clear" w:color="auto" w:fill="auto"/>
+                </w:tcPr>
+                <w:p>
+                  <w:pPr>
+                    <w:pStyle w:val="ATextodetablas"/>
+                    <w:framePr w:hSpace="141" w:wrap="around" w:vAnchor="text" w:hAnchor="margin" w:y="-30"/>
+                    <w:spacing w:line="276" w:lineRule="auto"/>
+                    <w:rPr>
+                      <w:rFonts w:asciiTheme="minorHAnsi" w:hAnsiTheme="minorHAnsi" w:cstheme="minorHAnsi"/>
+                    </w:rPr>
+                  </w:pPr>
+                  <w:r>
+                    <w:rPr>
+                      <w:rFonts w:asciiTheme="minorHAnsi" w:hAnsiTheme="minorHAnsi" w:cstheme="minorHAnsi"/>
+                    </w:rPr>
+                    <w:t>-</w:t>
+                  </w:r>
+                </w:p>
+              </w:tc>
+              <w:tc>
+                <w:tcPr>
+                  <w:tcW w:w="1311" w:type="dxa"/>
+                </w:tcPr>
+                <w:p>
+                  <w:pPr>
+                    <w:pStyle w:val="ATextodetablas"/>
+                    <w:framePr w:hSpace="141" w:wrap="around" w:vAnchor="text" w:hAnchor="margin" w:y="-30"/>
+                    <w:spacing w:line="276" w:lineRule="auto"/>
+                    <w:rPr>
+                      <w:rFonts w:asciiTheme="minorHAnsi" w:hAnsiTheme="minorHAnsi" w:cstheme="minorHAnsi"/>
+                    </w:rPr>
+                  </w:pPr>
+                  <w:r>
+                    <w:rPr>
+                      <w:rFonts w:asciiTheme="minorHAnsi" w:hAnsiTheme="minorHAnsi" w:cstheme="minorHAnsi"/>
+                    </w:rPr>
+                    <w:t>-</w:t>
+                  </w:r>
+                </w:p>
+              </w:tc>
+              <w:tc>
+                <w:tcPr>
+                  <w:tcW w:w="1311" w:type="dxa"/>
+                  <w:shd w:val="clear" w:color="auto" w:fill="auto"/>
+                </w:tcPr>
+                <w:p>
+                  <w:pPr>
+                    <w:pStyle w:val="ATextodetablas"/>
+                    <w:framePr w:hSpace="141" w:wrap="around" w:vAnchor="text" w:hAnchor="margin" w:y="-30"/>
+                    <w:spacing w:line="276" w:lineRule="auto"/>
+                    <w:rPr>
+                      <w:rFonts w:asciiTheme="minorHAnsi" w:hAnsiTheme="minorHAnsi" w:cstheme="minorHAnsi"/>
+                    </w:rPr>
+                  </w:pPr>
+                  <w:r>
+                    <w:rPr>
+                      <w:rFonts w:asciiTheme="minorHAnsi" w:hAnsiTheme="minorHAnsi" w:cstheme="minorHAnsi"/>
+                    </w:rPr>
+                    <w:t>-</w:t>
+                  </w:r>
+                </w:p>
+              </w:tc>
+            </w:tr>
+            <w:tr>
+              <w:trPr>
+                <w:jc w:val="center"/>
+              </w:trPr>
+              <w:tc>
+                <w:tcPr>
+                  <w:tcW w:w="4157" w:type="dxa"/>
+                  <w:shd w:val="clear" w:color="auto" w:fill="auto"/>
+                </w:tcPr>
+                <w:p>
+                  <w:pPr>
+                    <w:pStyle w:val="ATextodetablas"/>
+                    <w:framePr w:hSpace="141" w:wrap="around" w:vAnchor="text" w:hAnchor="margin" w:y="-30"/>
+                    <w:spacing w:line="276" w:lineRule="auto"/>
+                    <w:jc w:val="both"/>
+                    <w:rPr>
+                      <w:rFonts w:asciiTheme="minorHAnsi" w:hAnsiTheme="minorHAnsi" w:cstheme="minorHAnsi"/>
+                    </w:rPr>
+                  </w:pPr>
+                  <w:r>
+                    <w:rPr>
+                      <w:rFonts w:asciiTheme="minorHAnsi" w:hAnsiTheme="minorHAnsi" w:cstheme="minorHAnsi"/>
+                    </w:rPr>
+                    <w:t>Servidor web: servidor de la UNH</w:t>
+                  </w:r>
+                </w:p>
+              </w:tc>
+              <w:tc>
+                <w:tcPr>
+                  <w:tcW w:w="1367" w:type="dxa"/>
+                  <w:shd w:val="clear" w:color="auto" w:fill="auto"/>
+                </w:tcPr>
+                <w:p>
+                  <w:pPr>
+                    <w:pStyle w:val="ATextodetablas"/>
+                    <w:framePr w:hSpace="141" w:wrap="around" w:vAnchor="text" w:hAnchor="margin" w:y="-30"/>
+                    <w:spacing w:line="276" w:lineRule="auto"/>
+                    <w:rPr>
+                      <w:rFonts w:asciiTheme="minorHAnsi" w:hAnsiTheme="minorHAnsi" w:cstheme="minorHAnsi"/>
+                    </w:rPr>
+                  </w:pPr>
+                  <w:r>
+                    <w:rPr>
+                      <w:rFonts w:asciiTheme="minorHAnsi" w:hAnsiTheme="minorHAnsi" w:cstheme="minorHAnsi"/>
+                    </w:rPr>
+                    <w:t>-</w:t>
+                  </w:r>
+                </w:p>
+              </w:tc>
+              <w:tc>
+                <w:tcPr>
+                  <w:tcW w:w="1467" w:type="dxa"/>
+                  <w:shd w:val="clear" w:color="auto" w:fill="auto"/>
+                </w:tcPr>
+                <w:p>
+                  <w:pPr>
+                    <w:pStyle w:val="ATextodetablas"/>
+                    <w:framePr w:hSpace="141" w:wrap="around" w:vAnchor="text" w:hAnchor="margin" w:y="-30"/>
+                    <w:spacing w:line="276" w:lineRule="auto"/>
+                    <w:rPr>
+                      <w:rFonts w:asciiTheme="minorHAnsi" w:hAnsiTheme="minorHAnsi" w:cstheme="minorHAnsi"/>
+                    </w:rPr>
+                  </w:pPr>
+                  <w:r>
+                    <w:rPr>
+                      <w:rFonts w:asciiTheme="minorHAnsi" w:hAnsiTheme="minorHAnsi" w:cstheme="minorHAnsi"/>
+                    </w:rPr>
+                    <w:t>-</w:t>
+                  </w:r>
+                </w:p>
+              </w:tc>
+              <w:tc>
+                <w:tcPr>
+                  <w:tcW w:w="1311" w:type="dxa"/>
+                </w:tcPr>
+                <w:p>
+                  <w:pPr>
+                    <w:pStyle w:val="ATextodetablas"/>
+                    <w:framePr w:hSpace="141" w:wrap="around" w:vAnchor="text" w:hAnchor="margin" w:y="-30"/>
+                    <w:spacing w:line="276" w:lineRule="auto"/>
+                    <w:rPr>
+                      <w:rFonts w:asciiTheme="minorHAnsi" w:hAnsiTheme="minorHAnsi" w:cstheme="minorHAnsi"/>
+                    </w:rPr>
+                  </w:pPr>
+                  <w:r>
+                    <w:rPr>
+                      <w:rFonts w:asciiTheme="minorHAnsi" w:hAnsiTheme="minorHAnsi" w:cstheme="minorHAnsi"/>
+                    </w:rPr>
+                    <w:t>-</w:t>
+                  </w:r>
+                </w:p>
+              </w:tc>
+              <w:tc>
+                <w:tcPr>
+                  <w:tcW w:w="1311" w:type="dxa"/>
+                  <w:shd w:val="clear" w:color="auto" w:fill="auto"/>
+                </w:tcPr>
+                <w:p>
+                  <w:pPr>
+                    <w:pStyle w:val="ATextodetablas"/>
+                    <w:framePr w:hSpace="141" w:wrap="around" w:vAnchor="text" w:hAnchor="margin" w:y="-30"/>
+                    <w:spacing w:line="276" w:lineRule="auto"/>
+                    <w:rPr>
+                      <w:rFonts w:asciiTheme="minorHAnsi" w:hAnsiTheme="minorHAnsi" w:cstheme="minorHAnsi"/>
+                    </w:rPr>
+                  </w:pPr>
+                  <w:r>
+                    <w:rPr>
+                      <w:rFonts w:asciiTheme="minorHAnsi" w:hAnsiTheme="minorHAnsi" w:cstheme="minorHAnsi"/>
+                    </w:rPr>
+                    <w:t>-</w:t>
+                  </w:r>
+                </w:p>
+              </w:tc>
+            </w:tr>
+            <w:tr>
+              <w:trPr>
+                <w:jc w:val="center"/>
+              </w:trPr>
+              <w:tc>
+                <w:tcPr>
+                  <w:tcW w:w="4157" w:type="dxa"/>
+                  <w:shd w:val="clear" w:color="auto" w:fill="auto"/>
+                </w:tcPr>
+                <w:p>
+                  <w:pPr>
+                    <w:pStyle w:val="ATextodetablas"/>
+                    <w:framePr w:hSpace="141" w:wrap="around" w:vAnchor="text" w:hAnchor="margin" w:y="-30"/>
+                    <w:spacing w:line="276" w:lineRule="auto"/>
+                    <w:jc w:val="both"/>
+                    <w:rPr>
+                      <w:rFonts w:asciiTheme="minorHAnsi" w:hAnsiTheme="minorHAnsi" w:cstheme="minorHAnsi"/>
+                    </w:rPr>
+                  </w:pPr>
+                  <w:r>
+                    <w:rPr>
+                      <w:rFonts w:asciiTheme="minorHAnsi" w:hAnsiTheme="minorHAnsi" w:cstheme="minorHAnsi"/>
+                    </w:rPr>
+                    <w:t>Otros</w:t>
+                  </w:r>
+                </w:p>
+              </w:tc>
+              <w:tc>
+                <w:tcPr>
+                  <w:tcW w:w="1367" w:type="dxa"/>
+                  <w:shd w:val="clear" w:color="auto" w:fill="auto"/>
+                </w:tcPr>
+                <w:p>
+                  <w:pPr>
+                    <w:pStyle w:val="ATextodetablas"/>
+                    <w:framePr w:hSpace="141" w:wrap="around" w:vAnchor="text" w:hAnchor="margin" w:y="-30"/>
+                    <w:spacing w:line="276" w:lineRule="auto"/>
+                    <w:rPr>
+                      <w:rFonts w:asciiTheme="minorHAnsi" w:hAnsiTheme="minorHAnsi" w:cstheme="minorHAnsi"/>
+                    </w:rPr>
+                  </w:pPr>
+                  <w:r>
+                    <w:rPr>
+                      <w:rFonts w:asciiTheme="minorHAnsi" w:hAnsiTheme="minorHAnsi" w:cstheme="minorHAnsi"/>
+                    </w:rPr>
+                    <w:t>-</w:t>
+                  </w:r>
+                </w:p>
+              </w:tc>
+              <w:tc>
+                <w:tcPr>
+                  <w:tcW w:w="1467" w:type="dxa"/>
+                  <w:shd w:val="clear" w:color="auto" w:fill="auto"/>
+                </w:tcPr>
+                <w:p>
+                  <w:pPr>
+                    <w:pStyle w:val="ATextodetablas"/>
+                    <w:framePr w:hSpace="141" w:wrap="around" w:vAnchor="text" w:hAnchor="margin" w:y="-30"/>
+                    <w:spacing w:line="276" w:lineRule="auto"/>
+                    <w:rPr>
+                      <w:rFonts w:asciiTheme="minorHAnsi" w:hAnsiTheme="minorHAnsi" w:cstheme="minorHAnsi"/>
+                    </w:rPr>
+                  </w:pPr>
+                  <w:r>
+                    <w:rPr>
+                      <w:rFonts w:asciiTheme="minorHAnsi" w:hAnsiTheme="minorHAnsi" w:cstheme="minorHAnsi"/>
+                    </w:rPr>
+                    <w:t>-</w:t>
+                  </w:r>
+                </w:p>
+              </w:tc>
+              <w:tc>
+                <w:tcPr>
+                  <w:tcW w:w="1311" w:type="dxa"/>
+                </w:tcPr>
+                <w:p>
+                  <w:pPr>
+                    <w:pStyle w:val="ATextodetablas"/>
+                    <w:framePr w:hSpace="141" w:wrap="around" w:vAnchor="text" w:hAnchor="margin" w:y="-30"/>
+                    <w:spacing w:line="276" w:lineRule="auto"/>
+                    <w:rPr>
+                      <w:rFonts w:asciiTheme="minorHAnsi" w:hAnsiTheme="minorHAnsi" w:cstheme="minorHAnsi"/>
+                    </w:rPr>
+                  </w:pPr>
+                  <w:r>
+                    <w:rPr>
+                      <w:rFonts w:asciiTheme="minorHAnsi" w:hAnsiTheme="minorHAnsi" w:cstheme="minorHAnsi"/>
+                    </w:rPr>
+                    <w:t>-</w:t>
+                  </w:r>
+                </w:p>
+              </w:tc>
+              <w:tc>
+                <w:tcPr>
+                  <w:tcW w:w="1311" w:type="dxa"/>
+                  <w:shd w:val="clear" w:color="auto" w:fill="auto"/>
+                </w:tcPr>
+                <w:p>
+                  <w:pPr>
+                    <w:pStyle w:val="ATextodetablas"/>
+                    <w:framePr w:hSpace="141" w:wrap="around" w:vAnchor="text" w:hAnchor="margin" w:y="-30"/>
+                    <w:spacing w:line="276" w:lineRule="auto"/>
+                    <w:rPr>
+                      <w:rFonts w:asciiTheme="minorHAnsi" w:hAnsiTheme="minorHAnsi" w:cstheme="minorHAnsi"/>
+                    </w:rPr>
+                  </w:pPr>
+                  <w:r>
+                    <w:rPr>
+                      <w:rFonts w:asciiTheme="minorHAnsi" w:hAnsiTheme="minorHAnsi" w:cstheme="minorHAnsi"/>
+                    </w:rPr>
+                    <w:t>3000</w:t>
+                  </w:r>
+                </w:p>
+              </w:tc>
+            </w:tr>
+            <w:tr>
+              <w:trPr>
+                <w:jc w:val="center"/>
+              </w:trPr>
+              <w:tc>
+                <w:tcPr>
+                  <w:tcW w:w="8302" w:type="dxa"/>
+                  <w:gridSpan w:val="4"/>
+                  <w:shd w:val="clear" w:color="auto" w:fill="F2F2F2"/>
+                </w:tcPr>
+                <w:p>
+                  <w:pPr>
+                    <w:pStyle w:val="ATextodetablas"/>
+                    <w:framePr w:hSpace="141" w:wrap="around" w:vAnchor="text" w:hAnchor="margin" w:y="-30"/>
+                    <w:spacing w:line="276" w:lineRule="auto"/>
+                    <w:jc w:val="right"/>
+                    <w:rPr>
+                      <w:rFonts w:asciiTheme="minorHAnsi" w:hAnsiTheme="minorHAnsi" w:cstheme="minorHAnsi"/>
+                    </w:rPr>
+                  </w:pPr>
+                  <w:r>
+                    <w:rPr>
+                      <w:rFonts w:asciiTheme="minorHAnsi" w:hAnsiTheme="minorHAnsi" w:cstheme="minorHAnsi"/>
+                      <w:b/>
+                    </w:rPr>
+                    <w:t>TOTAL</w:t>
+                  </w:r>
+                </w:p>
+              </w:tc>
+              <w:tc>
+                <w:tcPr>
+                  <w:tcW w:w="1311" w:type="dxa"/>
+                  <w:shd w:val="clear" w:color="auto" w:fill="auto"/>
+                </w:tcPr>
+                <w:p>
+                  <w:pPr>
+                    <w:pStyle w:val="ATextodetablas"/>
+                    <w:framePr w:hSpace="141" w:wrap="around" w:vAnchor="text" w:hAnchor="margin" w:y="-30"/>
+                    <w:spacing w:line="276" w:lineRule="auto"/>
+                    <w:rPr>
+                      <w:rFonts w:asciiTheme="minorHAnsi" w:hAnsiTheme="minorHAnsi" w:cstheme="minorHAnsi"/>
+                      <w:b/>
+                    </w:rPr>
+                  </w:pPr>
+                  <w:r>
+                    <w:rPr>
+                      <w:rFonts w:asciiTheme="minorHAnsi" w:hAnsiTheme="minorHAnsi" w:cstheme="minorHAnsi"/>
+                      <w:b/>
+                    </w:rPr>
+                    <w:t>93000</w:t>
+                  </w:r>
+                </w:p>
+              </w:tc>
+            </w:tr>
+          </w:tbl>
           <w:p>
             <w:pPr>
               <w:spacing w:line="360" w:lineRule="auto"/>
@@ -1663,11 +2969,11 @@
         <w:tblLook w:val="04A0" w:firstRow="1" w:lastRow="0" w:firstColumn="1" w:lastColumn="0" w:noHBand="0" w:noVBand="1"/>
       </w:tblPr>
       <w:tblGrid>
-        <w:gridCol w:w="1510"/>
-        <w:gridCol w:w="2175"/>
-        <w:gridCol w:w="1661"/>
-        <w:gridCol w:w="1161"/>
-        <w:gridCol w:w="2844"/>
+        <w:gridCol w:w="2842"/>
+        <w:gridCol w:w="1755"/>
+        <w:gridCol w:w="1412"/>
+        <w:gridCol w:w="1470"/>
+        <w:gridCol w:w="1872"/>
       </w:tblGrid>
       <w:tr>
         <w:trPr>
@@ -1699,7 +3005,6 @@
                 <w:sz w:val="20"/>
                 <w:szCs w:val="20"/>
               </w:rPr>
-              <w:lastRenderedPageBreak/>
               <w:t xml:space="preserve">Interesados en el proyecto </w:t>
             </w:r>
           </w:p>
@@ -1711,7 +3016,7 @@
         </w:trPr>
         <w:tc>
           <w:tcPr>
-            <w:tcW w:w="1510" w:type="dxa"/>
+            <w:tcW w:w="2842" w:type="dxa"/>
             <w:shd w:val="clear" w:color="auto" w:fill="F2F2F2"/>
             <w:vAlign w:val="center"/>
           </w:tcPr>
@@ -1740,7 +3045,7 @@
         </w:tc>
         <w:tc>
           <w:tcPr>
-            <w:tcW w:w="2175" w:type="dxa"/>
+            <w:tcW w:w="1755" w:type="dxa"/>
             <w:shd w:val="clear" w:color="auto" w:fill="F2F2F2"/>
             <w:vAlign w:val="center"/>
           </w:tcPr>
@@ -1769,7 +3074,7 @@
         </w:tc>
         <w:tc>
           <w:tcPr>
-            <w:tcW w:w="1661" w:type="dxa"/>
+            <w:tcW w:w="1412" w:type="dxa"/>
             <w:shd w:val="clear" w:color="auto" w:fill="F2F2F2"/>
             <w:vAlign w:val="center"/>
           </w:tcPr>
@@ -1798,7 +3103,7 @@
         </w:tc>
         <w:tc>
           <w:tcPr>
-            <w:tcW w:w="1161" w:type="dxa"/>
+            <w:tcW w:w="1470" w:type="dxa"/>
             <w:shd w:val="clear" w:color="auto" w:fill="F2F2F2"/>
           </w:tcPr>
           <w:p>
@@ -1826,7 +3131,7 @@
         </w:tc>
         <w:tc>
           <w:tcPr>
-            <w:tcW w:w="2844" w:type="dxa"/>
+            <w:tcW w:w="1872" w:type="dxa"/>
             <w:shd w:val="clear" w:color="auto" w:fill="F2F2F2"/>
             <w:vAlign w:val="center"/>
           </w:tcPr>
@@ -1857,7 +3162,57 @@
       <w:tr>
         <w:tc>
           <w:tcPr>
-            <w:tcW w:w="1510" w:type="dxa"/>
+            <w:tcW w:w="2842" w:type="dxa"/>
+            <w:shd w:val="clear" w:color="auto" w:fill="auto"/>
+          </w:tcPr>
+          <w:p>
+            <w:pPr>
+              <w:jc w:val="both"/>
+              <w:rPr>
+                <w:rFonts w:ascii="Arial" w:hAnsi="Arial" w:cs="Arial"/>
+                <w:i/>
+                <w:sz w:val="20"/>
+                <w:szCs w:val="20"/>
+              </w:rPr>
+            </w:pPr>
+            <w:r>
+              <w:rPr>
+                <w:rFonts w:asciiTheme="minorHAnsi" w:hAnsiTheme="minorHAnsi" w:cstheme="minorHAnsi"/>
+                <w:sz w:val="20"/>
+                <w:szCs w:val="20"/>
+              </w:rPr>
+              <w:t>CONTRERAS MICHAEL</w:t>
+            </w:r>
+          </w:p>
+        </w:tc>
+        <w:tc>
+          <w:tcPr>
+            <w:tcW w:w="1755" w:type="dxa"/>
+            <w:shd w:val="clear" w:color="auto" w:fill="auto"/>
+          </w:tcPr>
+          <w:p>
+            <w:pPr>
+              <w:jc w:val="both"/>
+              <w:rPr>
+                <w:rFonts w:ascii="Arial" w:hAnsi="Arial" w:cs="Arial"/>
+                <w:i/>
+                <w:sz w:val="20"/>
+                <w:szCs w:val="20"/>
+              </w:rPr>
+            </w:pPr>
+            <w:r>
+              <w:rPr>
+                <w:rFonts w:asciiTheme="minorHAnsi" w:hAnsiTheme="minorHAnsi" w:cstheme="minorHAnsi"/>
+                <w:sz w:val="20"/>
+                <w:szCs w:val="20"/>
+              </w:rPr>
+              <w:t>JEFE DE INFORMATICA</w:t>
+            </w:r>
+          </w:p>
+        </w:tc>
+        <w:tc>
+          <w:tcPr>
+            <w:tcW w:w="1412" w:type="dxa"/>
             <w:shd w:val="clear" w:color="auto" w:fill="auto"/>
             <w:vAlign w:val="center"/>
           </w:tcPr>
@@ -1875,13 +3230,11 @@
         </w:tc>
         <w:tc>
           <w:tcPr>
-            <w:tcW w:w="2175" w:type="dxa"/>
-            <w:shd w:val="clear" w:color="auto" w:fill="auto"/>
+            <w:tcW w:w="1470" w:type="dxa"/>
             <w:vAlign w:val="center"/>
           </w:tcPr>
           <w:p>
             <w:pPr>
-              <w:jc w:val="both"/>
               <w:rPr>
                 <w:rFonts w:ascii="Arial" w:hAnsi="Arial" w:cs="Arial"/>
                 <w:i/>
@@ -1893,41 +3246,7 @@
         </w:tc>
         <w:tc>
           <w:tcPr>
-            <w:tcW w:w="1661" w:type="dxa"/>
-            <w:shd w:val="clear" w:color="auto" w:fill="auto"/>
-            <w:vAlign w:val="center"/>
-          </w:tcPr>
-          <w:p>
-            <w:pPr>
-              <w:jc w:val="both"/>
-              <w:rPr>
-                <w:rFonts w:ascii="Arial" w:hAnsi="Arial" w:cs="Arial"/>
-                <w:i/>
-                <w:sz w:val="20"/>
-                <w:szCs w:val="20"/>
-              </w:rPr>
-            </w:pPr>
-          </w:p>
-        </w:tc>
-        <w:tc>
-          <w:tcPr>
-            <w:tcW w:w="1161" w:type="dxa"/>
-            <w:vAlign w:val="center"/>
-          </w:tcPr>
-          <w:p>
-            <w:pPr>
-              <w:rPr>
-                <w:rFonts w:ascii="Arial" w:hAnsi="Arial" w:cs="Arial"/>
-                <w:i/>
-                <w:sz w:val="20"/>
-                <w:szCs w:val="20"/>
-              </w:rPr>
-            </w:pPr>
-          </w:p>
-        </w:tc>
-        <w:tc>
-          <w:tcPr>
-            <w:tcW w:w="2844" w:type="dxa"/>
+            <w:tcW w:w="1872" w:type="dxa"/>
             <w:shd w:val="clear" w:color="auto" w:fill="auto"/>
             <w:vAlign w:val="center"/>
           </w:tcPr>
@@ -1946,7 +3265,58 @@
       <w:tr>
         <w:tc>
           <w:tcPr>
-            <w:tcW w:w="1510" w:type="dxa"/>
+            <w:tcW w:w="2842" w:type="dxa"/>
+            <w:shd w:val="clear" w:color="auto" w:fill="auto"/>
+          </w:tcPr>
+          <w:p>
+            <w:pPr>
+              <w:jc w:val="both"/>
+              <w:rPr>
+                <w:rFonts w:ascii="Arial" w:hAnsi="Arial" w:cs="Arial"/>
+                <w:i/>
+                <w:sz w:val="20"/>
+                <w:szCs w:val="20"/>
+                <w:lang w:val="es-PA"/>
+              </w:rPr>
+            </w:pPr>
+            <w:r>
+              <w:rPr>
+                <w:rFonts w:asciiTheme="minorHAnsi" w:hAnsiTheme="minorHAnsi" w:cstheme="minorHAnsi"/>
+                <w:sz w:val="20"/>
+                <w:szCs w:val="20"/>
+              </w:rPr>
+              <w:t>ESQUIVIAS BARRAGAN PAUL</w:t>
+            </w:r>
+          </w:p>
+        </w:tc>
+        <w:tc>
+          <w:tcPr>
+            <w:tcW w:w="1755" w:type="dxa"/>
+            <w:shd w:val="clear" w:color="auto" w:fill="auto"/>
+          </w:tcPr>
+          <w:p>
+            <w:pPr>
+              <w:jc w:val="both"/>
+              <w:rPr>
+                <w:rFonts w:ascii="Arial" w:hAnsi="Arial" w:cs="Arial"/>
+                <w:i/>
+                <w:sz w:val="20"/>
+                <w:szCs w:val="20"/>
+              </w:rPr>
+            </w:pPr>
+            <w:r>
+              <w:rPr>
+                <w:rFonts w:asciiTheme="minorHAnsi" w:hAnsiTheme="minorHAnsi" w:cstheme="minorHAnsi"/>
+                <w:sz w:val="20"/>
+                <w:szCs w:val="20"/>
+              </w:rPr>
+              <w:t>PRESIDENTE DE LA COMISIÓN DE CURRICULA DE ELECTRÓNICA - ESPECIALISTA EN DISEÑO CURRICULAR</w:t>
+            </w:r>
+          </w:p>
+        </w:tc>
+        <w:tc>
+          <w:tcPr>
+            <w:tcW w:w="1412" w:type="dxa"/>
             <w:shd w:val="clear" w:color="auto" w:fill="auto"/>
             <w:vAlign w:val="center"/>
           </w:tcPr>
@@ -1958,78 +3328,41 @@
                 <w:i/>
                 <w:sz w:val="20"/>
                 <w:szCs w:val="20"/>
-                <w:lang w:val="es-PA"/>
               </w:rPr>
             </w:pPr>
           </w:p>
         </w:tc>
         <w:tc>
           <w:tcPr>
-            <w:tcW w:w="2175" w:type="dxa"/>
+            <w:tcW w:w="1470" w:type="dxa"/>
+            <w:vAlign w:val="center"/>
+          </w:tcPr>
+          <w:p>
+            <w:pPr>
+              <w:rPr>
+                <w:rFonts w:ascii="Arial" w:hAnsi="Arial" w:cs="Arial"/>
+                <w:i/>
+                <w:sz w:val="20"/>
+                <w:szCs w:val="20"/>
+                <w:lang w:val="es-PA"/>
+              </w:rPr>
+            </w:pPr>
+          </w:p>
+        </w:tc>
+        <w:tc>
+          <w:tcPr>
+            <w:tcW w:w="1872" w:type="dxa"/>
             <w:shd w:val="clear" w:color="auto" w:fill="auto"/>
             <w:vAlign w:val="center"/>
           </w:tcPr>
           <w:p>
             <w:pPr>
-              <w:jc w:val="both"/>
               <w:rPr>
                 <w:rFonts w:ascii="Arial" w:hAnsi="Arial" w:cs="Arial"/>
                 <w:i/>
                 <w:sz w:val="20"/>
                 <w:szCs w:val="20"/>
-              </w:rPr>
-            </w:pPr>
-          </w:p>
-        </w:tc>
-        <w:tc>
-          <w:tcPr>
-            <w:tcW w:w="1661" w:type="dxa"/>
-            <w:shd w:val="clear" w:color="auto" w:fill="auto"/>
-            <w:vAlign w:val="center"/>
-          </w:tcPr>
-          <w:p>
-            <w:pPr>
-              <w:jc w:val="both"/>
-              <w:rPr>
-                <w:rFonts w:ascii="Arial" w:hAnsi="Arial" w:cs="Arial"/>
-                <w:i/>
-                <w:sz w:val="20"/>
-                <w:szCs w:val="20"/>
-              </w:rPr>
-            </w:pPr>
-          </w:p>
-        </w:tc>
-        <w:tc>
-          <w:tcPr>
-            <w:tcW w:w="1161" w:type="dxa"/>
-            <w:vAlign w:val="center"/>
-          </w:tcPr>
-          <w:p>
-            <w:pPr>
-              <w:rPr>
-                <w:rFonts w:ascii="Arial" w:hAnsi="Arial" w:cs="Arial"/>
-                <w:i/>
-                <w:sz w:val="20"/>
-                <w:szCs w:val="20"/>
-                <w:lang w:val="es-PA"/>
-              </w:rPr>
-            </w:pPr>
-          </w:p>
-        </w:tc>
-        <w:tc>
-          <w:tcPr>
-            <w:tcW w:w="2844" w:type="dxa"/>
-            <w:shd w:val="clear" w:color="auto" w:fill="auto"/>
-            <w:vAlign w:val="center"/>
-          </w:tcPr>
-          <w:p>
-            <w:pPr>
-              <w:rPr>
-                <w:rFonts w:ascii="Arial" w:hAnsi="Arial" w:cs="Arial"/>
-                <w:i/>
-                <w:sz w:val="20"/>
-                <w:szCs w:val="20"/>
-                <w:lang w:val="en-US"/>
+                <w:lang w:val="es-MX"/>
               </w:rPr>
             </w:pPr>
           </w:p>
@@ -2038,7 +3371,58 @@
       <w:tr>
         <w:tc>
           <w:tcPr>
-            <w:tcW w:w="1510" w:type="dxa"/>
+            <w:tcW w:w="2842" w:type="dxa"/>
+            <w:shd w:val="clear" w:color="auto" w:fill="auto"/>
+          </w:tcPr>
+          <w:p>
+            <w:pPr>
+              <w:jc w:val="both"/>
+              <w:rPr>
+                <w:rFonts w:ascii="Arial" w:hAnsi="Arial" w:cs="Arial"/>
+                <w:i/>
+                <w:sz w:val="20"/>
+                <w:szCs w:val="20"/>
+                <w:lang w:val="es-PA"/>
+              </w:rPr>
+            </w:pPr>
+            <w:r>
+              <w:rPr>
+                <w:rFonts w:asciiTheme="minorHAnsi" w:hAnsiTheme="minorHAnsi" w:cstheme="minorHAnsi"/>
+                <w:sz w:val="20"/>
+                <w:szCs w:val="20"/>
+              </w:rPr>
+              <w:t>SINCHE CRISPIN FERNANDO</w:t>
+            </w:r>
+          </w:p>
+        </w:tc>
+        <w:tc>
+          <w:tcPr>
+            <w:tcW w:w="1755" w:type="dxa"/>
+            <w:shd w:val="clear" w:color="auto" w:fill="auto"/>
+          </w:tcPr>
+          <w:p>
+            <w:pPr>
+              <w:jc w:val="both"/>
+              <w:rPr>
+                <w:rFonts w:ascii="Arial" w:hAnsi="Arial" w:cs="Arial"/>
+                <w:i/>
+                <w:sz w:val="20"/>
+                <w:szCs w:val="20"/>
+              </w:rPr>
+            </w:pPr>
+            <w:r>
+              <w:rPr>
+                <w:rFonts w:asciiTheme="minorHAnsi" w:hAnsiTheme="minorHAnsi" w:cstheme="minorHAnsi"/>
+                <w:sz w:val="20"/>
+                <w:szCs w:val="20"/>
+              </w:rPr>
+              <w:t>PRESIDENTE DE LA COMISIÓN DE CURRICULA DE SISTEMAS</w:t>
+            </w:r>
+          </w:p>
+        </w:tc>
+        <w:tc>
+          <w:tcPr>
+            <w:tcW w:w="1412" w:type="dxa"/>
             <w:shd w:val="clear" w:color="auto" w:fill="auto"/>
             <w:vAlign w:val="center"/>
           </w:tcPr>
@@ -2050,67 +3434,30 @@
                 <w:i/>
                 <w:sz w:val="20"/>
                 <w:szCs w:val="20"/>
-                <w:lang w:val="es-PA"/>
               </w:rPr>
             </w:pPr>
           </w:p>
         </w:tc>
         <w:tc>
           <w:tcPr>
-            <w:tcW w:w="2175" w:type="dxa"/>
-            <w:shd w:val="clear" w:color="auto" w:fill="auto"/>
+            <w:tcW w:w="1470" w:type="dxa"/>
             <w:vAlign w:val="center"/>
           </w:tcPr>
           <w:p>
             <w:pPr>
-              <w:jc w:val="both"/>
               <w:rPr>
                 <w:rFonts w:ascii="Arial" w:hAnsi="Arial" w:cs="Arial"/>
                 <w:i/>
                 <w:sz w:val="20"/>
                 <w:szCs w:val="20"/>
+                <w:lang w:val="es-PA"/>
               </w:rPr>
             </w:pPr>
           </w:p>
         </w:tc>
         <w:tc>
           <w:tcPr>
-            <w:tcW w:w="1661" w:type="dxa"/>
-            <w:shd w:val="clear" w:color="auto" w:fill="auto"/>
-            <w:vAlign w:val="center"/>
-          </w:tcPr>
-          <w:p>
-            <w:pPr>
-              <w:jc w:val="both"/>
-              <w:rPr>
-                <w:rFonts w:ascii="Arial" w:hAnsi="Arial" w:cs="Arial"/>
-                <w:i/>
-                <w:sz w:val="20"/>
-                <w:szCs w:val="20"/>
-              </w:rPr>
-            </w:pPr>
-          </w:p>
-        </w:tc>
-        <w:tc>
-          <w:tcPr>
-            <w:tcW w:w="1161" w:type="dxa"/>
-            <w:vAlign w:val="center"/>
-          </w:tcPr>
-          <w:p>
-            <w:pPr>
-              <w:rPr>
-                <w:rFonts w:ascii="Arial" w:hAnsi="Arial" w:cs="Arial"/>
-                <w:i/>
-                <w:sz w:val="20"/>
-                <w:szCs w:val="20"/>
-                <w:lang w:val="es-PA"/>
-              </w:rPr>
-            </w:pPr>
-          </w:p>
-        </w:tc>
-        <w:tc>
-          <w:tcPr>
-            <w:tcW w:w="2844" w:type="dxa"/>
+            <w:tcW w:w="1872" w:type="dxa"/>
             <w:shd w:val="clear" w:color="auto" w:fill="auto"/>
             <w:vAlign w:val="center"/>
           </w:tcPr>
@@ -2130,7 +3477,76 @@
       <w:tr>
         <w:tc>
           <w:tcPr>
-            <w:tcW w:w="1510" w:type="dxa"/>
+            <w:tcW w:w="2842" w:type="dxa"/>
+            <w:shd w:val="clear" w:color="auto" w:fill="auto"/>
+          </w:tcPr>
+          <w:p>
+            <w:pPr>
+              <w:spacing w:line="360" w:lineRule="auto"/>
+              <w:rPr>
+                <w:rFonts w:asciiTheme="minorHAnsi" w:hAnsiTheme="minorHAnsi" w:cstheme="minorHAnsi"/>
+                <w:sz w:val="20"/>
+                <w:szCs w:val="20"/>
+              </w:rPr>
+            </w:pPr>
+            <w:r>
+              <w:rPr>
+                <w:rFonts w:asciiTheme="minorHAnsi" w:hAnsiTheme="minorHAnsi" w:cstheme="minorHAnsi"/>
+                <w:sz w:val="20"/>
+                <w:szCs w:val="20"/>
+              </w:rPr>
+              <w:t xml:space="preserve">POMA PALACIOS CAMILO </w:t>
+            </w:r>
+          </w:p>
+          <w:p>
+            <w:pPr>
+              <w:jc w:val="both"/>
+              <w:rPr>
+                <w:rFonts w:ascii="Arial" w:hAnsi="Arial" w:cs="Arial"/>
+                <w:i/>
+                <w:sz w:val="20"/>
+                <w:szCs w:val="20"/>
+                <w:lang w:val="es-PA"/>
+              </w:rPr>
+            </w:pPr>
+            <w:r>
+              <w:rPr>
+                <w:rFonts w:asciiTheme="minorHAnsi" w:hAnsiTheme="minorHAnsi" w:cstheme="minorHAnsi"/>
+                <w:sz w:val="20"/>
+                <w:szCs w:val="20"/>
+              </w:rPr>
+              <w:t>VILLALVA VEGA CRISTINA</w:t>
+            </w:r>
+          </w:p>
+        </w:tc>
+        <w:tc>
+          <w:tcPr>
+            <w:tcW w:w="1755" w:type="dxa"/>
+            <w:shd w:val="clear" w:color="auto" w:fill="auto"/>
+          </w:tcPr>
+          <w:p>
+            <w:pPr>
+              <w:jc w:val="both"/>
+              <w:rPr>
+                <w:rFonts w:ascii="Arial" w:hAnsi="Arial" w:cs="Arial"/>
+                <w:i/>
+                <w:sz w:val="20"/>
+                <w:szCs w:val="20"/>
+              </w:rPr>
+            </w:pPr>
+            <w:r>
+              <w:rPr>
+                <w:rFonts w:asciiTheme="minorHAnsi" w:hAnsiTheme="minorHAnsi" w:cstheme="minorHAnsi"/>
+                <w:sz w:val="20"/>
+                <w:szCs w:val="20"/>
+              </w:rPr>
+              <w:t>REPRESENTANTE DE PLANA DE DOCENTES REPRESENTANTE DE ADMINISTRATIVOS</w:t>
+            </w:r>
+          </w:p>
+        </w:tc>
+        <w:tc>
+          <w:tcPr>
+            <w:tcW w:w="1412" w:type="dxa"/>
             <w:shd w:val="clear" w:color="auto" w:fill="auto"/>
             <w:vAlign w:val="center"/>
           </w:tcPr>
@@ -2142,67 +3558,30 @@
                 <w:i/>
                 <w:sz w:val="20"/>
                 <w:szCs w:val="20"/>
-                <w:lang w:val="es-PA"/>
               </w:rPr>
             </w:pPr>
           </w:p>
         </w:tc>
         <w:tc>
           <w:tcPr>
-            <w:tcW w:w="2175" w:type="dxa"/>
-            <w:shd w:val="clear" w:color="auto" w:fill="auto"/>
+            <w:tcW w:w="1470" w:type="dxa"/>
             <w:vAlign w:val="center"/>
           </w:tcPr>
           <w:p>
             <w:pPr>
-              <w:jc w:val="both"/>
               <w:rPr>
                 <w:rFonts w:ascii="Arial" w:hAnsi="Arial" w:cs="Arial"/>
                 <w:i/>
                 <w:sz w:val="20"/>
                 <w:szCs w:val="20"/>
+                <w:lang w:val="es-PA"/>
               </w:rPr>
             </w:pPr>
           </w:p>
         </w:tc>
         <w:tc>
           <w:tcPr>
-            <w:tcW w:w="1661" w:type="dxa"/>
-            <w:shd w:val="clear" w:color="auto" w:fill="auto"/>
-            <w:vAlign w:val="center"/>
-          </w:tcPr>
-          <w:p>
-            <w:pPr>
-              <w:jc w:val="both"/>
-              <w:rPr>
-                <w:rFonts w:ascii="Arial" w:hAnsi="Arial" w:cs="Arial"/>
-                <w:i/>
-                <w:sz w:val="20"/>
-                <w:szCs w:val="20"/>
-              </w:rPr>
-            </w:pPr>
-          </w:p>
-        </w:tc>
-        <w:tc>
-          <w:tcPr>
-            <w:tcW w:w="1161" w:type="dxa"/>
-            <w:vAlign w:val="center"/>
-          </w:tcPr>
-          <w:p>
-            <w:pPr>
-              <w:rPr>
-                <w:rFonts w:ascii="Arial" w:hAnsi="Arial" w:cs="Arial"/>
-                <w:i/>
-                <w:sz w:val="20"/>
-                <w:szCs w:val="20"/>
-                <w:lang w:val="es-PA"/>
-              </w:rPr>
-            </w:pPr>
-          </w:p>
-        </w:tc>
-        <w:tc>
-          <w:tcPr>
-            <w:tcW w:w="2844" w:type="dxa"/>
+            <w:tcW w:w="1872" w:type="dxa"/>
             <w:shd w:val="clear" w:color="auto" w:fill="auto"/>
             <w:vAlign w:val="center"/>
           </w:tcPr>
@@ -2222,7 +3601,58 @@
       <w:tr>
         <w:tc>
           <w:tcPr>
-            <w:tcW w:w="1510" w:type="dxa"/>
+            <w:tcW w:w="2842" w:type="dxa"/>
+            <w:shd w:val="clear" w:color="auto" w:fill="auto"/>
+          </w:tcPr>
+          <w:p>
+            <w:pPr>
+              <w:jc w:val="both"/>
+              <w:rPr>
+                <w:rFonts w:ascii="Arial" w:hAnsi="Arial" w:cs="Arial"/>
+                <w:i/>
+                <w:sz w:val="20"/>
+                <w:szCs w:val="20"/>
+                <w:lang w:val="es-PA"/>
+              </w:rPr>
+            </w:pPr>
+            <w:r>
+              <w:rPr>
+                <w:rFonts w:asciiTheme="minorHAnsi" w:hAnsiTheme="minorHAnsi" w:cstheme="minorHAnsi"/>
+                <w:sz w:val="20"/>
+                <w:szCs w:val="20"/>
+              </w:rPr>
+              <w:t>CONDOR MENESES WILLIAM</w:t>
+            </w:r>
+          </w:p>
+        </w:tc>
+        <w:tc>
+          <w:tcPr>
+            <w:tcW w:w="1755" w:type="dxa"/>
+            <w:shd w:val="clear" w:color="auto" w:fill="auto"/>
+          </w:tcPr>
+          <w:p>
+            <w:pPr>
+              <w:jc w:val="both"/>
+              <w:rPr>
+                <w:rFonts w:ascii="Arial" w:hAnsi="Arial" w:cs="Arial"/>
+                <w:i/>
+                <w:sz w:val="20"/>
+                <w:szCs w:val="20"/>
+              </w:rPr>
+            </w:pPr>
+            <w:r>
+              <w:rPr>
+                <w:rFonts w:asciiTheme="minorHAnsi" w:hAnsiTheme="minorHAnsi" w:cstheme="minorHAnsi"/>
+                <w:sz w:val="20"/>
+                <w:szCs w:val="20"/>
+              </w:rPr>
+              <w:t>EGRESADO</w:t>
+            </w:r>
+          </w:p>
+        </w:tc>
+        <w:tc>
+          <w:tcPr>
+            <w:tcW w:w="1412" w:type="dxa"/>
             <w:shd w:val="clear" w:color="auto" w:fill="auto"/>
             <w:vAlign w:val="center"/>
           </w:tcPr>
@@ -2234,67 +3664,30 @@
                 <w:i/>
                 <w:sz w:val="20"/>
                 <w:szCs w:val="20"/>
-                <w:lang w:val="es-PA"/>
               </w:rPr>
             </w:pPr>
           </w:p>
         </w:tc>
         <w:tc>
           <w:tcPr>
-            <w:tcW w:w="2175" w:type="dxa"/>
-            <w:shd w:val="clear" w:color="auto" w:fill="auto"/>
+            <w:tcW w:w="1470" w:type="dxa"/>
             <w:vAlign w:val="center"/>
           </w:tcPr>
           <w:p>
             <w:pPr>
-              <w:jc w:val="both"/>
               <w:rPr>
                 <w:rFonts w:ascii="Arial" w:hAnsi="Arial" w:cs="Arial"/>
                 <w:i/>
                 <w:sz w:val="20"/>
                 <w:szCs w:val="20"/>
+                <w:lang w:val="es-PA"/>
               </w:rPr>
             </w:pPr>
           </w:p>
         </w:tc>
         <w:tc>
           <w:tcPr>
-            <w:tcW w:w="1661" w:type="dxa"/>
-            <w:shd w:val="clear" w:color="auto" w:fill="auto"/>
-            <w:vAlign w:val="center"/>
-          </w:tcPr>
-          <w:p>
-            <w:pPr>
-              <w:jc w:val="both"/>
-              <w:rPr>
-                <w:rFonts w:ascii="Arial" w:hAnsi="Arial" w:cs="Arial"/>
-                <w:i/>
-                <w:sz w:val="20"/>
-                <w:szCs w:val="20"/>
-              </w:rPr>
-            </w:pPr>
-          </w:p>
-        </w:tc>
-        <w:tc>
-          <w:tcPr>
-            <w:tcW w:w="1161" w:type="dxa"/>
-            <w:vAlign w:val="center"/>
-          </w:tcPr>
-          <w:p>
-            <w:pPr>
-              <w:rPr>
-                <w:rFonts w:ascii="Arial" w:hAnsi="Arial" w:cs="Arial"/>
-                <w:i/>
-                <w:sz w:val="20"/>
-                <w:szCs w:val="20"/>
-                <w:lang w:val="es-PA"/>
-              </w:rPr>
-            </w:pPr>
-          </w:p>
-        </w:tc>
-        <w:tc>
-          <w:tcPr>
-            <w:tcW w:w="2844" w:type="dxa"/>
+            <w:tcW w:w="1872" w:type="dxa"/>
             <w:shd w:val="clear" w:color="auto" w:fill="auto"/>
             <w:vAlign w:val="center"/>
           </w:tcPr>
@@ -2314,7 +3707,7 @@
       <w:tr>
         <w:tc>
           <w:tcPr>
-            <w:tcW w:w="1510" w:type="dxa"/>
+            <w:tcW w:w="2842" w:type="dxa"/>
             <w:shd w:val="clear" w:color="auto" w:fill="auto"/>
             <w:vAlign w:val="center"/>
           </w:tcPr>
@@ -2333,7 +3726,7 @@
         </w:tc>
         <w:tc>
           <w:tcPr>
-            <w:tcW w:w="2175" w:type="dxa"/>
+            <w:tcW w:w="1755" w:type="dxa"/>
             <w:shd w:val="clear" w:color="auto" w:fill="auto"/>
             <w:vAlign w:val="center"/>
           </w:tcPr>
@@ -2351,7 +3744,7 @@
         </w:tc>
         <w:tc>
           <w:tcPr>
-            <w:tcW w:w="1661" w:type="dxa"/>
+            <w:tcW w:w="1412" w:type="dxa"/>
             <w:shd w:val="clear" w:color="auto" w:fill="auto"/>
             <w:vAlign w:val="center"/>
           </w:tcPr>
@@ -2369,7 +3762,7 @@
         </w:tc>
         <w:tc>
           <w:tcPr>
-            <w:tcW w:w="1161" w:type="dxa"/>
+            <w:tcW w:w="1470" w:type="dxa"/>
             <w:vAlign w:val="center"/>
           </w:tcPr>
           <w:p>
@@ -2386,7 +3779,7 @@
         </w:tc>
         <w:tc>
           <w:tcPr>
-            <w:tcW w:w="2844" w:type="dxa"/>
+            <w:tcW w:w="1872" w:type="dxa"/>
             <w:shd w:val="clear" w:color="auto" w:fill="auto"/>
             <w:vAlign w:val="center"/>
           </w:tcPr>
@@ -2504,6 +3897,84 @@
           </w:p>
           <w:p>
             <w:pPr>
+              <w:pStyle w:val="Prrafodelista"/>
+              <w:widowControl/>
+              <w:numPr>
+                <w:ilvl w:val="0"/>
+                <w:numId w:val="34"/>
+              </w:numPr>
+              <w:suppressAutoHyphens w:val="0"/>
+              <w:spacing w:after="200" w:line="276" w:lineRule="auto"/>
+              <w:contextualSpacing/>
+              <w:rPr>
+                <w:rFonts w:ascii="Arial" w:hAnsi="Arial" w:cs="Arial"/>
+                <w:sz w:val="20"/>
+                <w:szCs w:val="20"/>
+              </w:rPr>
+            </w:pPr>
+            <w:r>
+              <w:rPr>
+                <w:rFonts w:ascii="Arial" w:hAnsi="Arial" w:cs="Arial"/>
+                <w:sz w:val="20"/>
+                <w:szCs w:val="20"/>
+              </w:rPr>
+              <w:t>Acceso a la información de la base de datos de la UNH (últimos 10 años)</w:t>
+            </w:r>
+          </w:p>
+          <w:p>
+            <w:pPr>
+              <w:pStyle w:val="Prrafodelista"/>
+              <w:widowControl/>
+              <w:numPr>
+                <w:ilvl w:val="0"/>
+                <w:numId w:val="34"/>
+              </w:numPr>
+              <w:suppressAutoHyphens w:val="0"/>
+              <w:spacing w:after="200" w:line="276" w:lineRule="auto"/>
+              <w:contextualSpacing/>
+              <w:rPr>
+                <w:rFonts w:ascii="Arial" w:hAnsi="Arial" w:cs="Arial"/>
+                <w:sz w:val="20"/>
+                <w:szCs w:val="20"/>
+              </w:rPr>
+            </w:pPr>
+            <w:r>
+              <w:rPr>
+                <w:rFonts w:ascii="Arial" w:hAnsi="Arial" w:cs="Arial"/>
+                <w:sz w:val="20"/>
+                <w:szCs w:val="20"/>
+              </w:rPr>
+              <w:t>Plan curricular de la EPIS (planes vigentes en los últimos 10 años)</w:t>
+            </w:r>
+          </w:p>
+          <w:p>
+            <w:pPr>
+              <w:pStyle w:val="Prrafodelista"/>
+              <w:widowControl/>
+              <w:numPr>
+                <w:ilvl w:val="0"/>
+                <w:numId w:val="34"/>
+              </w:numPr>
+              <w:suppressAutoHyphens w:val="0"/>
+              <w:spacing w:after="200" w:line="276" w:lineRule="auto"/>
+              <w:contextualSpacing/>
+              <w:rPr>
+                <w:rFonts w:ascii="Arial" w:hAnsi="Arial" w:cs="Arial"/>
+                <w:sz w:val="20"/>
+                <w:szCs w:val="20"/>
+              </w:rPr>
+            </w:pPr>
+            <w:r>
+              <w:rPr>
+                <w:rFonts w:ascii="Arial" w:hAnsi="Arial" w:cs="Arial"/>
+                <w:sz w:val="20"/>
+                <w:szCs w:val="20"/>
+              </w:rPr>
+              <w:t>Plan curricular de la EPIE (planes vigentes en los últimos 10 años)</w:t>
+            </w:r>
+          </w:p>
+          <w:p>
+            <w:pPr>
               <w:tabs>
                 <w:tab w:val="left" w:pos="1440"/>
               </w:tabs>
@@ -2565,6 +4036,15 @@
                 <w:szCs w:val="20"/>
               </w:rPr>
             </w:pPr>
+            <w:r>
+              <w:rPr>
+                <w:rFonts w:ascii="Arial" w:eastAsia="Calibri" w:hAnsi="Arial" w:cs="Arial"/>
+                <w:sz w:val="20"/>
+                <w:szCs w:val="20"/>
+              </w:rPr>
+              <w:lastRenderedPageBreak/>
+              <w:t>Disponibilidad de la base de datos de la FIES-UNH.</w:t>
+            </w:r>
           </w:p>
           <w:p>
             <w:pPr>
@@ -2813,6 +4293,14 @@
                 <w:szCs w:val="20"/>
               </w:rPr>
             </w:pPr>
+            <w:r>
+              <w:rPr>
+                <w:rFonts w:ascii="Arial" w:hAnsi="Arial" w:cs="Arial"/>
+                <w:sz w:val="20"/>
+                <w:szCs w:val="20"/>
+              </w:rPr>
+              <w:t>MARQUEZ CAMARENA JAVIER</w:t>
+            </w:r>
           </w:p>
         </w:tc>
         <w:tc>
@@ -2880,6 +4368,8 @@
                 <w:szCs w:val="20"/>
               </w:rPr>
             </w:pPr>
+            <w:bookmarkStart w:id="1" w:name="_GoBack"/>
+            <w:bookmarkEnd w:id="1"/>
           </w:p>
         </w:tc>
       </w:tr>
@@ -2991,7 +4481,7 @@
 </file>
 
 <file path=word/endnotes.xml><?xml version="1.0" encoding="utf-8"?>
-<w:endnotes xmlns:wpc="http://schemas.microsoft.com/office/word/2010/wordprocessingCanvas" xmlns:mc="http://schemas.openxmlformats.org/markup-compatibility/2006" xmlns:o="urn:schemas-microsoft-com:office:office" xmlns:r="http://schemas.openxmlformats.org/officeDocument/2006/relationships" xmlns:m="http://schemas.openxmlformats.org/officeDocument/2006/math" xmlns:v="urn:schemas-microsoft-com:vml" xmlns:wp14="http://schemas.microsoft.com/office/word/2010/wordprocessingDrawing" xmlns:wp="http://schemas.openxmlformats.org/drawingml/2006/wordprocessingDrawing" xmlns:w10="urn:schemas-microsoft-com:office:word" xmlns:w="http://schemas.openxmlformats.org/wordprocessingml/2006/main" xmlns:w14="http://schemas.microsoft.com/office/word/2010/wordml" xmlns:w15="http://schemas.microsoft.com/office/word/2012/wordml" xmlns:wpg="http://schemas.microsoft.com/office/word/2010/wordprocessingGroup" xmlns:wpi="http://schemas.microsoft.com/office/word/2010/wordprocessingInk" xmlns:wne="http://schemas.microsoft.com/office/word/2006/wordml" xmlns:wps="http://schemas.microsoft.com/office/word/2010/wordprocessingShape" mc:Ignorable="w14 w15 wp14">
+<w:endnotes xmlns:wpc="http://schemas.microsoft.com/office/word/2010/wordprocessingCanvas" xmlns:cx="http://schemas.microsoft.com/office/drawing/2014/chartex" xmlns:mc="http://schemas.openxmlformats.org/markup-compatibility/2006" xmlns:o="urn:schemas-microsoft-com:office:office" xmlns:r="http://schemas.openxmlformats.org/officeDocument/2006/relationships" xmlns:m="http://schemas.openxmlformats.org/officeDocument/2006/math" xmlns:v="urn:schemas-microsoft-com:vml" xmlns:wp14="http://schemas.microsoft.com/office/word/2010/wordprocessingDrawing" xmlns:wp="http://schemas.openxmlformats.org/drawingml/2006/wordprocessingDrawing" xmlns:w10="urn:schemas-microsoft-com:office:word" xmlns:w="http://schemas.openxmlformats.org/wordprocessingml/2006/main" xmlns:w14="http://schemas.microsoft.com/office/word/2010/wordml" xmlns:w15="http://schemas.microsoft.com/office/word/2012/wordml" xmlns:w16se="http://schemas.microsoft.com/office/word/2015/wordml/symex" xmlns:wpg="http://schemas.microsoft.com/office/word/2010/wordprocessingGroup" xmlns:wpi="http://schemas.microsoft.com/office/word/2010/wordprocessingInk" xmlns:wne="http://schemas.microsoft.com/office/word/2006/wordml" xmlns:wps="http://schemas.microsoft.com/office/word/2010/wordprocessingShape" mc:Ignorable="w14 w15 w16se wp14">
   <w:endnote w:type="separator" w:id="-1">
     <w:p>
       <w:r>
@@ -3010,7 +4500,7 @@
 </file>
 
 <file path=word/footer1.xml><?xml version="1.0" encoding="utf-8"?>
-<w:ftr xmlns:wpc="http://schemas.microsoft.com/office/word/2010/wordprocessingCanvas" xmlns:mc="http://schemas.openxmlformats.org/markup-compatibility/2006" xmlns:o="urn:schemas-microsoft-com:office:office" xmlns:r="http://schemas.openxmlformats.org/officeDocument/2006/relationships" xmlns:m="http://schemas.openxmlformats.org/officeDocument/2006/math" xmlns:v="urn:schemas-microsoft-com:vml" xmlns:wp14="http://schemas.microsoft.com/office/word/2010/wordprocessingDrawing" xmlns:wp="http://schemas.openxmlformats.org/drawingml/2006/wordprocessingDrawing" xmlns:w10="urn:schemas-microsoft-com:office:word" xmlns:w="http://schemas.openxmlformats.org/wordprocessingml/2006/main" xmlns:w14="http://schemas.microsoft.com/office/word/2010/wordml" xmlns:w15="http://schemas.microsoft.com/office/word/2012/wordml" xmlns:wpg="http://schemas.microsoft.com/office/word/2010/wordprocessingGroup" xmlns:wpi="http://schemas.microsoft.com/office/word/2010/wordprocessingInk" xmlns:wne="http://schemas.microsoft.com/office/word/2006/wordml" xmlns:wps="http://schemas.microsoft.com/office/word/2010/wordprocessingShape" mc:Ignorable="w14 w15 wp14">
+<w:ftr xmlns:wpc="http://schemas.microsoft.com/office/word/2010/wordprocessingCanvas" xmlns:cx="http://schemas.microsoft.com/office/drawing/2014/chartex" xmlns:mc="http://schemas.openxmlformats.org/markup-compatibility/2006" xmlns:o="urn:schemas-microsoft-com:office:office" xmlns:r="http://schemas.openxmlformats.org/officeDocument/2006/relationships" xmlns:m="http://schemas.openxmlformats.org/officeDocument/2006/math" xmlns:v="urn:schemas-microsoft-com:vml" xmlns:wp14="http://schemas.microsoft.com/office/word/2010/wordprocessingDrawing" xmlns:wp="http://schemas.openxmlformats.org/drawingml/2006/wordprocessingDrawing" xmlns:w10="urn:schemas-microsoft-com:office:word" xmlns:w="http://schemas.openxmlformats.org/wordprocessingml/2006/main" xmlns:w14="http://schemas.microsoft.com/office/word/2010/wordml" xmlns:w15="http://schemas.microsoft.com/office/word/2012/wordml" xmlns:w16se="http://schemas.microsoft.com/office/word/2015/wordml/symex" xmlns:wpg="http://schemas.microsoft.com/office/word/2010/wordprocessingGroup" xmlns:wpi="http://schemas.microsoft.com/office/word/2010/wordprocessingInk" xmlns:wne="http://schemas.microsoft.com/office/word/2006/wordml" xmlns:wps="http://schemas.microsoft.com/office/word/2010/wordprocessingShape" mc:Ignorable="w14 w15 w16se wp14">
   <w:sdt>
     <w:sdtPr>
       <w:id w:val="-1252116055"/>
@@ -3040,7 +4530,7 @@
             <w:noProof/>
             <w:lang w:val="es-ES"/>
           </w:rPr>
-          <w:t>3</w:t>
+          <w:t>5</w:t>
         </w:r>
         <w:r>
           <w:fldChar w:fldCharType="end"/>
@@ -3053,7 +4543,7 @@
 </file>
 
 <file path=word/footer2.xml><?xml version="1.0" encoding="utf-8"?>
-<w:ftr xmlns:wpc="http://schemas.microsoft.com/office/word/2010/wordprocessingCanvas" xmlns:mc="http://schemas.openxmlformats.org/markup-compatibility/2006" xmlns:o="urn:schemas-microsoft-com:office:office" xmlns:r="http://schemas.openxmlformats.org/officeDocument/2006/relationships" xmlns:m="http://schemas.openxmlformats.org/officeDocument/2006/math" xmlns:v="urn:schemas-microsoft-com:vml" xmlns:wp14="http://schemas.microsoft.com/office/word/2010/wordprocessingDrawing" xmlns:wp="http://schemas.openxmlformats.org/drawingml/2006/wordprocessingDrawing" xmlns:w10="urn:schemas-microsoft-com:office:word" xmlns:w="http://schemas.openxmlformats.org/wordprocessingml/2006/main" xmlns:w14="http://schemas.microsoft.com/office/word/2010/wordml" xmlns:w15="http://schemas.microsoft.com/office/word/2012/wordml" xmlns:wpg="http://schemas.microsoft.com/office/word/2010/wordprocessingGroup" xmlns:wpi="http://schemas.microsoft.com/office/word/2010/wordprocessingInk" xmlns:wne="http://schemas.microsoft.com/office/word/2006/wordml" xmlns:wps="http://schemas.microsoft.com/office/word/2010/wordprocessingShape" mc:Ignorable="w14 w15 wp14">
+<w:ftr xmlns:wpc="http://schemas.microsoft.com/office/word/2010/wordprocessingCanvas" xmlns:cx="http://schemas.microsoft.com/office/drawing/2014/chartex" xmlns:mc="http://schemas.openxmlformats.org/markup-compatibility/2006" xmlns:o="urn:schemas-microsoft-com:office:office" xmlns:r="http://schemas.openxmlformats.org/officeDocument/2006/relationships" xmlns:m="http://schemas.openxmlformats.org/officeDocument/2006/math" xmlns:v="urn:schemas-microsoft-com:vml" xmlns:wp14="http://schemas.microsoft.com/office/word/2010/wordprocessingDrawing" xmlns:wp="http://schemas.openxmlformats.org/drawingml/2006/wordprocessingDrawing" xmlns:w10="urn:schemas-microsoft-com:office:word" xmlns:w="http://schemas.openxmlformats.org/wordprocessingml/2006/main" xmlns:w14="http://schemas.microsoft.com/office/word/2010/wordml" xmlns:w15="http://schemas.microsoft.com/office/word/2012/wordml" xmlns:w16se="http://schemas.microsoft.com/office/word/2015/wordml/symex" xmlns:wpg="http://schemas.microsoft.com/office/word/2010/wordprocessingGroup" xmlns:wpi="http://schemas.microsoft.com/office/word/2010/wordprocessingInk" xmlns:wne="http://schemas.microsoft.com/office/word/2006/wordml" xmlns:wps="http://schemas.microsoft.com/office/word/2010/wordprocessingShape" mc:Ignorable="w14 w15 w16se wp14">
   <w:p>
     <w:pPr>
       <w:pStyle w:val="Piedepgina"/>
@@ -3085,7 +4575,7 @@
     <w:r>
       <w:rPr>
         <w:noProof/>
-        <w:lang w:val="es-PA" w:eastAsia="es-PA"/>
+        <w:lang w:val="en-US" w:eastAsia="en-US"/>
       </w:rPr>
       <mc:AlternateContent>
         <mc:Choice Requires="wps">
@@ -3192,7 +4682,7 @@
 </file>
 
 <file path=word/footnotes.xml><?xml version="1.0" encoding="utf-8"?>
-<w:footnotes xmlns:wpc="http://schemas.microsoft.com/office/word/2010/wordprocessingCanvas" xmlns:mc="http://schemas.openxmlformats.org/markup-compatibility/2006" xmlns:o="urn:schemas-microsoft-com:office:office" xmlns:r="http://schemas.openxmlformats.org/officeDocument/2006/relationships" xmlns:m="http://schemas.openxmlformats.org/officeDocument/2006/math" xmlns:v="urn:schemas-microsoft-com:vml" xmlns:wp14="http://schemas.microsoft.com/office/word/2010/wordprocessingDrawing" xmlns:wp="http://schemas.openxmlformats.org/drawingml/2006/wordprocessingDrawing" xmlns:w10="urn:schemas-microsoft-com:office:word" xmlns:w="http://schemas.openxmlformats.org/wordprocessingml/2006/main" xmlns:w14="http://schemas.microsoft.com/office/word/2010/wordml" xmlns:w15="http://schemas.microsoft.com/office/word/2012/wordml" xmlns:wpg="http://schemas.microsoft.com/office/word/2010/wordprocessingGroup" xmlns:wpi="http://schemas.microsoft.com/office/word/2010/wordprocessingInk" xmlns:wne="http://schemas.microsoft.com/office/word/2006/wordml" xmlns:wps="http://schemas.microsoft.com/office/word/2010/wordprocessingShape" mc:Ignorable="w14 w15 wp14">
+<w:footnotes xmlns:wpc="http://schemas.microsoft.com/office/word/2010/wordprocessingCanvas" xmlns:cx="http://schemas.microsoft.com/office/drawing/2014/chartex" xmlns:mc="http://schemas.openxmlformats.org/markup-compatibility/2006" xmlns:o="urn:schemas-microsoft-com:office:office" xmlns:r="http://schemas.openxmlformats.org/officeDocument/2006/relationships" xmlns:m="http://schemas.openxmlformats.org/officeDocument/2006/math" xmlns:v="urn:schemas-microsoft-com:vml" xmlns:wp14="http://schemas.microsoft.com/office/word/2010/wordprocessingDrawing" xmlns:wp="http://schemas.openxmlformats.org/drawingml/2006/wordprocessingDrawing" xmlns:w10="urn:schemas-microsoft-com:office:word" xmlns:w="http://schemas.openxmlformats.org/wordprocessingml/2006/main" xmlns:w14="http://schemas.microsoft.com/office/word/2010/wordml" xmlns:w15="http://schemas.microsoft.com/office/word/2012/wordml" xmlns:w16se="http://schemas.microsoft.com/office/word/2015/wordml/symex" xmlns:wpg="http://schemas.microsoft.com/office/word/2010/wordprocessingGroup" xmlns:wpi="http://schemas.microsoft.com/office/word/2010/wordprocessingInk" xmlns:wne="http://schemas.microsoft.com/office/word/2006/wordml" xmlns:wps="http://schemas.microsoft.com/office/word/2010/wordprocessingShape" mc:Ignorable="w14 w15 w16se wp14">
   <w:footnote w:type="separator" w:id="-1">
     <w:p>
       <w:r>
@@ -3211,7 +4701,7 @@
 </file>
 
 <file path=word/header1.xml><?xml version="1.0" encoding="utf-8"?>
-<w:hdr xmlns:wpc="http://schemas.microsoft.com/office/word/2010/wordprocessingCanvas" xmlns:mc="http://schemas.openxmlformats.org/markup-compatibility/2006" xmlns:o="urn:schemas-microsoft-com:office:office" xmlns:r="http://schemas.openxmlformats.org/officeDocument/2006/relationships" xmlns:m="http://schemas.openxmlformats.org/officeDocument/2006/math" xmlns:v="urn:schemas-microsoft-com:vml" xmlns:wp14="http://schemas.microsoft.com/office/word/2010/wordprocessingDrawing" xmlns:wp="http://schemas.openxmlformats.org/drawingml/2006/wordprocessingDrawing" xmlns:w10="urn:schemas-microsoft-com:office:word" xmlns:w="http://schemas.openxmlformats.org/wordprocessingml/2006/main" xmlns:w14="http://schemas.microsoft.com/office/word/2010/wordml" xmlns:w15="http://schemas.microsoft.com/office/word/2012/wordml" xmlns:wpg="http://schemas.microsoft.com/office/word/2010/wordprocessingGroup" xmlns:wpi="http://schemas.microsoft.com/office/word/2010/wordprocessingInk" xmlns:wne="http://schemas.microsoft.com/office/word/2006/wordml" xmlns:wps="http://schemas.microsoft.com/office/word/2010/wordprocessingShape" mc:Ignorable="w14 w15 wp14">
+<w:hdr xmlns:wpc="http://schemas.microsoft.com/office/word/2010/wordprocessingCanvas" xmlns:cx="http://schemas.microsoft.com/office/drawing/2014/chartex" xmlns:mc="http://schemas.openxmlformats.org/markup-compatibility/2006" xmlns:o="urn:schemas-microsoft-com:office:office" xmlns:r="http://schemas.openxmlformats.org/officeDocument/2006/relationships" xmlns:m="http://schemas.openxmlformats.org/officeDocument/2006/math" xmlns:v="urn:schemas-microsoft-com:vml" xmlns:wp14="http://schemas.microsoft.com/office/word/2010/wordprocessingDrawing" xmlns:wp="http://schemas.openxmlformats.org/drawingml/2006/wordprocessingDrawing" xmlns:w10="urn:schemas-microsoft-com:office:word" xmlns:w="http://schemas.openxmlformats.org/wordprocessingml/2006/main" xmlns:w14="http://schemas.microsoft.com/office/word/2010/wordml" xmlns:w15="http://schemas.microsoft.com/office/word/2012/wordml" xmlns:w16se="http://schemas.microsoft.com/office/word/2015/wordml/symex" xmlns:wpg="http://schemas.microsoft.com/office/word/2010/wordprocessingGroup" xmlns:wpi="http://schemas.microsoft.com/office/word/2010/wordprocessingInk" xmlns:wne="http://schemas.microsoft.com/office/word/2006/wordml" xmlns:wps="http://schemas.microsoft.com/office/word/2010/wordprocessingShape" mc:Ignorable="w14 w15 w16se wp14">
   <w:p>
     <w:pPr>
       <w:pStyle w:val="Encabezado"/>
@@ -3228,7 +4718,7 @@
 </file>
 
 <file path=word/header2.xml><?xml version="1.0" encoding="utf-8"?>
-<w:hdr xmlns:wpc="http://schemas.microsoft.com/office/word/2010/wordprocessingCanvas" xmlns:mc="http://schemas.openxmlformats.org/markup-compatibility/2006" xmlns:o="urn:schemas-microsoft-com:office:office" xmlns:r="http://schemas.openxmlformats.org/officeDocument/2006/relationships" xmlns:m="http://schemas.openxmlformats.org/officeDocument/2006/math" xmlns:v="urn:schemas-microsoft-com:vml" xmlns:wp14="http://schemas.microsoft.com/office/word/2010/wordprocessingDrawing" xmlns:wp="http://schemas.openxmlformats.org/drawingml/2006/wordprocessingDrawing" xmlns:w10="urn:schemas-microsoft-com:office:word" xmlns:w="http://schemas.openxmlformats.org/wordprocessingml/2006/main" xmlns:w14="http://schemas.microsoft.com/office/word/2010/wordml" xmlns:w15="http://schemas.microsoft.com/office/word/2012/wordml" xmlns:wpg="http://schemas.microsoft.com/office/word/2010/wordprocessingGroup" xmlns:wpi="http://schemas.microsoft.com/office/word/2010/wordprocessingInk" xmlns:wne="http://schemas.microsoft.com/office/word/2006/wordml" xmlns:wps="http://schemas.microsoft.com/office/word/2010/wordprocessingShape" mc:Ignorable="w14 w15 wp14">
+<w:hdr xmlns:wpc="http://schemas.microsoft.com/office/word/2010/wordprocessingCanvas" xmlns:cx="http://schemas.microsoft.com/office/drawing/2014/chartex" xmlns:mc="http://schemas.openxmlformats.org/markup-compatibility/2006" xmlns:o="urn:schemas-microsoft-com:office:office" xmlns:r="http://schemas.openxmlformats.org/officeDocument/2006/relationships" xmlns:m="http://schemas.openxmlformats.org/officeDocument/2006/math" xmlns:v="urn:schemas-microsoft-com:vml" xmlns:wp14="http://schemas.microsoft.com/office/word/2010/wordprocessingDrawing" xmlns:wp="http://schemas.openxmlformats.org/drawingml/2006/wordprocessingDrawing" xmlns:w10="urn:schemas-microsoft-com:office:word" xmlns:w="http://schemas.openxmlformats.org/wordprocessingml/2006/main" xmlns:w14="http://schemas.microsoft.com/office/word/2010/wordml" xmlns:w15="http://schemas.microsoft.com/office/word/2012/wordml" xmlns:w16se="http://schemas.microsoft.com/office/word/2015/wordml/symex" xmlns:wpg="http://schemas.microsoft.com/office/word/2010/wordprocessingGroup" xmlns:wpi="http://schemas.microsoft.com/office/word/2010/wordprocessingInk" xmlns:wne="http://schemas.microsoft.com/office/word/2006/wordml" xmlns:wps="http://schemas.microsoft.com/office/word/2010/wordprocessingShape" mc:Ignorable="w14 w15 w16se wp14">
   <w:p>
     <w:pPr>
       <w:pStyle w:val="Encabezado"/>
@@ -3236,7 +4726,7 @@
     <w:r>
       <w:rPr>
         <w:noProof/>
-        <w:lang w:val="es-PA" w:eastAsia="es-PA"/>
+        <w:lang w:val="en-US" w:eastAsia="en-US"/>
       </w:rPr>
       <w:drawing>
         <wp:anchor distT="0" distB="0" distL="114300" distR="114300" simplePos="0" relativeHeight="251657728" behindDoc="1" locked="0" layoutInCell="1" allowOverlap="1" wp14:anchorId="726696D5" wp14:editId="64B561C9">
@@ -3306,7 +4796,7 @@
 </file>
 
 <file path=word/numbering.xml><?xml version="1.0" encoding="utf-8"?>
-<w:numbering xmlns:wpc="http://schemas.microsoft.com/office/word/2010/wordprocessingCanvas" xmlns:mc="http://schemas.openxmlformats.org/markup-compatibility/2006" xmlns:o="urn:schemas-microsoft-com:office:office" xmlns:r="http://schemas.openxmlformats.org/officeDocument/2006/relationships" xmlns:m="http://schemas.openxmlformats.org/officeDocument/2006/math" xmlns:v="urn:schemas-microsoft-com:vml" xmlns:wp14="http://schemas.microsoft.com/office/word/2010/wordprocessingDrawing" xmlns:wp="http://schemas.openxmlformats.org/drawingml/2006/wordprocessingDrawing" xmlns:w10="urn:schemas-microsoft-com:office:word" xmlns:w="http://schemas.openxmlformats.org/wordprocessingml/2006/main" xmlns:w14="http://schemas.microsoft.com/office/word/2010/wordml" xmlns:w15="http://schemas.microsoft.com/office/word/2012/wordml" xmlns:wpg="http://schemas.microsoft.com/office/word/2010/wordprocessingGroup" xmlns:wpi="http://schemas.microsoft.com/office/word/2010/wordprocessingInk" xmlns:wne="http://schemas.microsoft.com/office/word/2006/wordml" xmlns:wps="http://schemas.microsoft.com/office/word/2010/wordprocessingShape" mc:Ignorable="w14 w15 wp14">
+<w:numbering xmlns:wpc="http://schemas.microsoft.com/office/word/2010/wordprocessingCanvas" xmlns:cx="http://schemas.microsoft.com/office/drawing/2014/chartex" xmlns:mc="http://schemas.openxmlformats.org/markup-compatibility/2006" xmlns:o="urn:schemas-microsoft-com:office:office" xmlns:r="http://schemas.openxmlformats.org/officeDocument/2006/relationships" xmlns:m="http://schemas.openxmlformats.org/officeDocument/2006/math" xmlns:v="urn:schemas-microsoft-com:vml" xmlns:wp14="http://schemas.microsoft.com/office/word/2010/wordprocessingDrawing" xmlns:wp="http://schemas.openxmlformats.org/drawingml/2006/wordprocessingDrawing" xmlns:w10="urn:schemas-microsoft-com:office:word" xmlns:w="http://schemas.openxmlformats.org/wordprocessingml/2006/main" xmlns:w14="http://schemas.microsoft.com/office/word/2010/wordml" xmlns:w15="http://schemas.microsoft.com/office/word/2012/wordml" xmlns:w16se="http://schemas.microsoft.com/office/word/2015/wordml/symex" xmlns:wpg="http://schemas.microsoft.com/office/word/2010/wordprocessingGroup" xmlns:wpi="http://schemas.microsoft.com/office/word/2010/wordprocessingInk" xmlns:wne="http://schemas.microsoft.com/office/word/2006/wordml" xmlns:wps="http://schemas.microsoft.com/office/word/2010/wordprocessingShape" mc:Ignorable="w14 w15 w16se wp14">
   <w:abstractNum w:abstractNumId="0" w15:restartNumberingAfterBreak="0">
     <w:nsid w:val="00000001"/>
     <w:multiLevelType w:val="multilevel"/>
@@ -4566,6 +6056,119 @@
     </w:lvl>
   </w:abstractNum>
   <w:abstractNum w:abstractNumId="11" w15:restartNumberingAfterBreak="0">
+    <w:nsid w:val="1F9C6A1B"/>
+    <w:multiLevelType w:val="hybridMultilevel"/>
+    <w:tmpl w:val="DD382BFE"/>
+    <w:lvl w:ilvl="0" w:tplc="280A0001">
+      <w:start w:val="1"/>
+      <w:numFmt w:val="bullet"/>
+      <w:lvlText w:val=""/>
+      <w:lvlJc w:val="left"/>
+      <w:pPr>
+        <w:ind w:left="720" w:hanging="360"/>
+      </w:pPr>
+      <w:rPr>
+        <w:rFonts w:ascii="Symbol" w:hAnsi="Symbol" w:hint="default"/>
+      </w:rPr>
+    </w:lvl>
+    <w:lvl w:ilvl="1" w:tplc="280A0003" w:tentative="1">
+      <w:start w:val="1"/>
+      <w:numFmt w:val="bullet"/>
+      <w:lvlText w:val="o"/>
+      <w:lvlJc w:val="left"/>
+      <w:pPr>
+        <w:ind w:left="1440" w:hanging="360"/>
+      </w:pPr>
+      <w:rPr>
+        <w:rFonts w:ascii="Courier New" w:hAnsi="Courier New" w:cs="Courier New" w:hint="default"/>
+      </w:rPr>
+    </w:lvl>
+    <w:lvl w:ilvl="2" w:tplc="280A0005" w:tentative="1">
+      <w:start w:val="1"/>
+      <w:numFmt w:val="bullet"/>
+      <w:lvlText w:val=""/>
+      <w:lvlJc w:val="left"/>
+      <w:pPr>
+        <w:ind w:left="2160" w:hanging="360"/>
+      </w:pPr>
+      <w:rPr>
+        <w:rFonts w:ascii="Wingdings" w:hAnsi="Wingdings" w:hint="default"/>
+      </w:rPr>
+    </w:lvl>
+    <w:lvl w:ilvl="3" w:tplc="280A0001" w:tentative="1">
+      <w:start w:val="1"/>
+      <w:numFmt w:val="bullet"/>
+      <w:lvlText w:val=""/>
+      <w:lvlJc w:val="left"/>
+      <w:pPr>
+        <w:ind w:left="2880" w:hanging="360"/>
+      </w:pPr>
+      <w:rPr>
+        <w:rFonts w:ascii="Symbol" w:hAnsi="Symbol" w:hint="default"/>
+      </w:rPr>
+    </w:lvl>
+    <w:lvl w:ilvl="4" w:tplc="280A0003" w:tentative="1">
+      <w:start w:val="1"/>
+      <w:numFmt w:val="bullet"/>
+      <w:lvlText w:val="o"/>
+      <w:lvlJc w:val="left"/>
+      <w:pPr>
+        <w:ind w:left="3600" w:hanging="360"/>
+      </w:pPr>
+      <w:rPr>
+        <w:rFonts w:ascii="Courier New" w:hAnsi="Courier New" w:cs="Courier New" w:hint="default"/>
+      </w:rPr>
+    </w:lvl>
+    <w:lvl w:ilvl="5" w:tplc="280A0005" w:tentative="1">
+      <w:start w:val="1"/>
+      <w:numFmt w:val="bullet"/>
+      <w:lvlText w:val=""/>
+      <w:lvlJc w:val="left"/>
+      <w:pPr>
+        <w:ind w:left="4320" w:hanging="360"/>
+      </w:pPr>
+      <w:rPr>
+        <w:rFonts w:ascii="Wingdings" w:hAnsi="Wingdings" w:hint="default"/>
+      </w:rPr>
+    </w:lvl>
+    <w:lvl w:ilvl="6" w:tplc="280A0001" w:tentative="1">
+      <w:start w:val="1"/>
+      <w:numFmt w:val="bullet"/>
+      <w:lvlText w:val=""/>
+      <w:lvlJc w:val="left"/>
+      <w:pPr>
+        <w:ind w:left="5040" w:hanging="360"/>
+      </w:pPr>
+      <w:rPr>
+        <w:rFonts w:ascii="Symbol" w:hAnsi="Symbol" w:hint="default"/>
+      </w:rPr>
+    </w:lvl>
+    <w:lvl w:ilvl="7" w:tplc="280A0003" w:tentative="1">
+      <w:start w:val="1"/>
+      <w:numFmt w:val="bullet"/>
+      <w:lvlText w:val="o"/>
+      <w:lvlJc w:val="left"/>
+      <w:pPr>
+        <w:ind w:left="5760" w:hanging="360"/>
+      </w:pPr>
+      <w:rPr>
+        <w:rFonts w:ascii="Courier New" w:hAnsi="Courier New" w:cs="Courier New" w:hint="default"/>
+      </w:rPr>
+    </w:lvl>
+    <w:lvl w:ilvl="8" w:tplc="280A0005" w:tentative="1">
+      <w:start w:val="1"/>
+      <w:numFmt w:val="bullet"/>
+      <w:lvlText w:val=""/>
+      <w:lvlJc w:val="left"/>
+      <w:pPr>
+        <w:ind w:left="6480" w:hanging="360"/>
+      </w:pPr>
+      <w:rPr>
+        <w:rFonts w:ascii="Wingdings" w:hAnsi="Wingdings" w:hint="default"/>
+      </w:rPr>
+    </w:lvl>
+  </w:abstractNum>
+  <w:abstractNum w:abstractNumId="12" w15:restartNumberingAfterBreak="0">
     <w:nsid w:val="25AA300F"/>
     <w:multiLevelType w:val="hybridMultilevel"/>
     <w:tmpl w:val="B45849FC"/>
@@ -4678,7 +6281,7 @@
       </w:rPr>
     </w:lvl>
   </w:abstractNum>
-  <w:abstractNum w:abstractNumId="12" w15:restartNumberingAfterBreak="0">
+  <w:abstractNum w:abstractNumId="13" w15:restartNumberingAfterBreak="0">
     <w:nsid w:val="29513171"/>
     <w:multiLevelType w:val="hybridMultilevel"/>
     <w:tmpl w:val="A3E2C52C"/>
@@ -4764,7 +6367,7 @@
       </w:pPr>
     </w:lvl>
   </w:abstractNum>
-  <w:abstractNum w:abstractNumId="13" w15:restartNumberingAfterBreak="0">
+  <w:abstractNum w:abstractNumId="14" w15:restartNumberingAfterBreak="0">
     <w:nsid w:val="2BBC1052"/>
     <w:multiLevelType w:val="hybridMultilevel"/>
     <w:tmpl w:val="DCFA15BA"/>
@@ -4876,7 +6479,7 @@
       </w:rPr>
     </w:lvl>
   </w:abstractNum>
-  <w:abstractNum w:abstractNumId="14" w15:restartNumberingAfterBreak="0">
+  <w:abstractNum w:abstractNumId="15" w15:restartNumberingAfterBreak="0">
     <w:nsid w:val="2E6D5723"/>
     <w:multiLevelType w:val="hybridMultilevel"/>
     <w:tmpl w:val="509E1AEE"/>
@@ -4989,7 +6592,7 @@
       </w:rPr>
     </w:lvl>
   </w:abstractNum>
-  <w:abstractNum w:abstractNumId="15" w15:restartNumberingAfterBreak="0">
+  <w:abstractNum w:abstractNumId="16" w15:restartNumberingAfterBreak="0">
     <w:nsid w:val="2F806B92"/>
     <w:multiLevelType w:val="hybridMultilevel"/>
     <w:tmpl w:val="1EC49C88"/>
@@ -5102,7 +6705,7 @@
       </w:rPr>
     </w:lvl>
   </w:abstractNum>
-  <w:abstractNum w:abstractNumId="16" w15:restartNumberingAfterBreak="0">
+  <w:abstractNum w:abstractNumId="17" w15:restartNumberingAfterBreak="0">
     <w:nsid w:val="3F816A37"/>
     <w:multiLevelType w:val="hybridMultilevel"/>
     <w:tmpl w:val="029670AE"/>
@@ -5215,7 +6818,7 @@
       </w:rPr>
     </w:lvl>
   </w:abstractNum>
-  <w:abstractNum w:abstractNumId="17" w15:restartNumberingAfterBreak="0">
+  <w:abstractNum w:abstractNumId="18" w15:restartNumberingAfterBreak="0">
     <w:nsid w:val="40DE5383"/>
     <w:multiLevelType w:val="hybridMultilevel"/>
     <w:tmpl w:val="1116D394"/>
@@ -5328,7 +6931,7 @@
       </w:rPr>
     </w:lvl>
   </w:abstractNum>
-  <w:abstractNum w:abstractNumId="18" w15:restartNumberingAfterBreak="0">
+  <w:abstractNum w:abstractNumId="19" w15:restartNumberingAfterBreak="0">
     <w:nsid w:val="499A5314"/>
     <w:multiLevelType w:val="hybridMultilevel"/>
     <w:tmpl w:val="B8A646DA"/>
@@ -5441,7 +7044,120 @@
       </w:rPr>
     </w:lvl>
   </w:abstractNum>
-  <w:abstractNum w:abstractNumId="19" w15:restartNumberingAfterBreak="0">
+  <w:abstractNum w:abstractNumId="20" w15:restartNumberingAfterBreak="0">
+    <w:nsid w:val="4DDC276B"/>
+    <w:multiLevelType w:val="hybridMultilevel"/>
+    <w:tmpl w:val="F2E4BC94"/>
+    <w:lvl w:ilvl="0" w:tplc="280A0001">
+      <w:start w:val="1"/>
+      <w:numFmt w:val="bullet"/>
+      <w:lvlText w:val=""/>
+      <w:lvlJc w:val="left"/>
+      <w:pPr>
+        <w:ind w:left="1146" w:hanging="360"/>
+      </w:pPr>
+      <w:rPr>
+        <w:rFonts w:ascii="Symbol" w:hAnsi="Symbol" w:hint="default"/>
+      </w:rPr>
+    </w:lvl>
+    <w:lvl w:ilvl="1" w:tplc="280A0003" w:tentative="1">
+      <w:start w:val="1"/>
+      <w:numFmt w:val="bullet"/>
+      <w:lvlText w:val="o"/>
+      <w:lvlJc w:val="left"/>
+      <w:pPr>
+        <w:ind w:left="1866" w:hanging="360"/>
+      </w:pPr>
+      <w:rPr>
+        <w:rFonts w:ascii="Courier New" w:hAnsi="Courier New" w:cs="Courier New" w:hint="default"/>
+      </w:rPr>
+    </w:lvl>
+    <w:lvl w:ilvl="2" w:tplc="280A0005" w:tentative="1">
+      <w:start w:val="1"/>
+      <w:numFmt w:val="bullet"/>
+      <w:lvlText w:val=""/>
+      <w:lvlJc w:val="left"/>
+      <w:pPr>
+        <w:ind w:left="2586" w:hanging="360"/>
+      </w:pPr>
+      <w:rPr>
+        <w:rFonts w:ascii="Wingdings" w:hAnsi="Wingdings" w:hint="default"/>
+      </w:rPr>
+    </w:lvl>
+    <w:lvl w:ilvl="3" w:tplc="280A0001" w:tentative="1">
+      <w:start w:val="1"/>
+      <w:numFmt w:val="bullet"/>
+      <w:lvlText w:val=""/>
+      <w:lvlJc w:val="left"/>
+      <w:pPr>
+        <w:ind w:left="3306" w:hanging="360"/>
+      </w:pPr>
+      <w:rPr>
+        <w:rFonts w:ascii="Symbol" w:hAnsi="Symbol" w:hint="default"/>
+      </w:rPr>
+    </w:lvl>
+    <w:lvl w:ilvl="4" w:tplc="280A0003" w:tentative="1">
+      <w:start w:val="1"/>
+      <w:numFmt w:val="bullet"/>
+      <w:lvlText w:val="o"/>
+      <w:lvlJc w:val="left"/>
+      <w:pPr>
+        <w:ind w:left="4026" w:hanging="360"/>
+      </w:pPr>
+      <w:rPr>
+        <w:rFonts w:ascii="Courier New" w:hAnsi="Courier New" w:cs="Courier New" w:hint="default"/>
+      </w:rPr>
+    </w:lvl>
+    <w:lvl w:ilvl="5" w:tplc="280A0005" w:tentative="1">
+      <w:start w:val="1"/>
+      <w:numFmt w:val="bullet"/>
+      <w:lvlText w:val=""/>
+      <w:lvlJc w:val="left"/>
+      <w:pPr>
+        <w:ind w:left="4746" w:hanging="360"/>
+      </w:pPr>
+      <w:rPr>
+        <w:rFonts w:ascii="Wingdings" w:hAnsi="Wingdings" w:hint="default"/>
+      </w:rPr>
+    </w:lvl>
+    <w:lvl w:ilvl="6" w:tplc="280A0001" w:tentative="1">
+      <w:start w:val="1"/>
+      <w:numFmt w:val="bullet"/>
+      <w:lvlText w:val=""/>
+      <w:lvlJc w:val="left"/>
+      <w:pPr>
+        <w:ind w:left="5466" w:hanging="360"/>
+      </w:pPr>
+      <w:rPr>
+        <w:rFonts w:ascii="Symbol" w:hAnsi="Symbol" w:hint="default"/>
+      </w:rPr>
+    </w:lvl>
+    <w:lvl w:ilvl="7" w:tplc="280A0003" w:tentative="1">
+      <w:start w:val="1"/>
+      <w:numFmt w:val="bullet"/>
+      <w:lvlText w:val="o"/>
+      <w:lvlJc w:val="left"/>
+      <w:pPr>
+        <w:ind w:left="6186" w:hanging="360"/>
+      </w:pPr>
+      <w:rPr>
+        <w:rFonts w:ascii="Courier New" w:hAnsi="Courier New" w:cs="Courier New" w:hint="default"/>
+      </w:rPr>
+    </w:lvl>
+    <w:lvl w:ilvl="8" w:tplc="280A0005" w:tentative="1">
+      <w:start w:val="1"/>
+      <w:numFmt w:val="bullet"/>
+      <w:lvlText w:val=""/>
+      <w:lvlJc w:val="left"/>
+      <w:pPr>
+        <w:ind w:left="6906" w:hanging="360"/>
+      </w:pPr>
+      <w:rPr>
+        <w:rFonts w:ascii="Wingdings" w:hAnsi="Wingdings" w:hint="default"/>
+      </w:rPr>
+    </w:lvl>
+  </w:abstractNum>
+  <w:abstractNum w:abstractNumId="21" w15:restartNumberingAfterBreak="0">
     <w:nsid w:val="561F2E53"/>
     <w:multiLevelType w:val="hybridMultilevel"/>
     <w:tmpl w:val="3800A50A"/>
@@ -5527,7 +7243,7 @@
       </w:pPr>
     </w:lvl>
   </w:abstractNum>
-  <w:abstractNum w:abstractNumId="20" w15:restartNumberingAfterBreak="0">
+  <w:abstractNum w:abstractNumId="22" w15:restartNumberingAfterBreak="0">
     <w:nsid w:val="5681532D"/>
     <w:multiLevelType w:val="hybridMultilevel"/>
     <w:tmpl w:val="0D365112"/>
@@ -5613,7 +7329,7 @@
       </w:pPr>
     </w:lvl>
   </w:abstractNum>
-  <w:abstractNum w:abstractNumId="21" w15:restartNumberingAfterBreak="0">
+  <w:abstractNum w:abstractNumId="23" w15:restartNumberingAfterBreak="0">
     <w:nsid w:val="57745780"/>
     <w:multiLevelType w:val="hybridMultilevel"/>
     <w:tmpl w:val="CFA80070"/>
@@ -5725,7 +7441,7 @@
       </w:rPr>
     </w:lvl>
   </w:abstractNum>
-  <w:abstractNum w:abstractNumId="22" w15:restartNumberingAfterBreak="0">
+  <w:abstractNum w:abstractNumId="24" w15:restartNumberingAfterBreak="0">
     <w:nsid w:val="5D740345"/>
     <w:multiLevelType w:val="hybridMultilevel"/>
     <w:tmpl w:val="191EEDAA"/>
@@ -5838,7 +7554,7 @@
       </w:rPr>
     </w:lvl>
   </w:abstractNum>
-  <w:abstractNum w:abstractNumId="23" w15:restartNumberingAfterBreak="0">
+  <w:abstractNum w:abstractNumId="25" w15:restartNumberingAfterBreak="0">
     <w:nsid w:val="5F3A7B37"/>
     <w:multiLevelType w:val="hybridMultilevel"/>
     <w:tmpl w:val="C05C2210"/>
@@ -5951,7 +7667,7 @@
       </w:rPr>
     </w:lvl>
   </w:abstractNum>
-  <w:abstractNum w:abstractNumId="24" w15:restartNumberingAfterBreak="0">
+  <w:abstractNum w:abstractNumId="26" w15:restartNumberingAfterBreak="0">
     <w:nsid w:val="5F68591C"/>
     <w:multiLevelType w:val="hybridMultilevel"/>
     <w:tmpl w:val="B02C3266"/>
@@ -6064,7 +7780,7 @@
       </w:rPr>
     </w:lvl>
   </w:abstractNum>
-  <w:abstractNum w:abstractNumId="25" w15:restartNumberingAfterBreak="0">
+  <w:abstractNum w:abstractNumId="27" w15:restartNumberingAfterBreak="0">
     <w:nsid w:val="63F32C33"/>
     <w:multiLevelType w:val="hybridMultilevel"/>
     <w:tmpl w:val="B9904FB0"/>
@@ -6177,7 +7893,7 @@
       </w:rPr>
     </w:lvl>
   </w:abstractNum>
-  <w:abstractNum w:abstractNumId="26" w15:restartNumberingAfterBreak="0">
+  <w:abstractNum w:abstractNumId="28" w15:restartNumberingAfterBreak="0">
     <w:nsid w:val="6F3B0B37"/>
     <w:multiLevelType w:val="hybridMultilevel"/>
     <w:tmpl w:val="FD6A61F4"/>
@@ -6290,7 +8006,7 @@
       </w:rPr>
     </w:lvl>
   </w:abstractNum>
-  <w:abstractNum w:abstractNumId="27" w15:restartNumberingAfterBreak="0">
+  <w:abstractNum w:abstractNumId="29" w15:restartNumberingAfterBreak="0">
     <w:nsid w:val="6FA277A2"/>
     <w:multiLevelType w:val="hybridMultilevel"/>
     <w:tmpl w:val="C5B8CF48"/>
@@ -6402,7 +8118,7 @@
       </w:rPr>
     </w:lvl>
   </w:abstractNum>
-  <w:abstractNum w:abstractNumId="28" w15:restartNumberingAfterBreak="0">
+  <w:abstractNum w:abstractNumId="30" w15:restartNumberingAfterBreak="0">
     <w:nsid w:val="7325289E"/>
     <w:multiLevelType w:val="hybridMultilevel"/>
     <w:tmpl w:val="039CE594"/>
@@ -6515,7 +8231,7 @@
       </w:rPr>
     </w:lvl>
   </w:abstractNum>
-  <w:abstractNum w:abstractNumId="29" w15:restartNumberingAfterBreak="0">
+  <w:abstractNum w:abstractNumId="31" w15:restartNumberingAfterBreak="0">
     <w:nsid w:val="756165D5"/>
     <w:multiLevelType w:val="hybridMultilevel"/>
     <w:tmpl w:val="B4E65800"/>
@@ -6628,7 +8344,7 @@
       </w:rPr>
     </w:lvl>
   </w:abstractNum>
-  <w:abstractNum w:abstractNumId="30" w15:restartNumberingAfterBreak="0">
+  <w:abstractNum w:abstractNumId="32" w15:restartNumberingAfterBreak="0">
     <w:nsid w:val="7AAE3204"/>
     <w:multiLevelType w:val="hybridMultilevel"/>
     <w:tmpl w:val="024EDDF4"/>
@@ -6741,7 +8457,7 @@
       </w:rPr>
     </w:lvl>
   </w:abstractNum>
-  <w:abstractNum w:abstractNumId="31" w15:restartNumberingAfterBreak="0">
+  <w:abstractNum w:abstractNumId="33" w15:restartNumberingAfterBreak="0">
     <w:nsid w:val="7E4D11A8"/>
     <w:multiLevelType w:val="hybridMultilevel"/>
     <w:tmpl w:val="1FB49446"/>
@@ -6888,19 +8604,19 @@
     <w:abstractNumId w:val="1"/>
   </w:num>
   <w:num w:numId="3">
-    <w:abstractNumId w:val="14"/>
+    <w:abstractNumId w:val="15"/>
   </w:num>
   <w:num w:numId="4">
+    <w:abstractNumId w:val="19"/>
+  </w:num>
+  <w:num w:numId="5">
+    <w:abstractNumId w:val="26"/>
+  </w:num>
+  <w:num w:numId="6">
     <w:abstractNumId w:val="18"/>
   </w:num>
-  <w:num w:numId="5">
-    <w:abstractNumId w:val="24"/>
-  </w:num>
-  <w:num w:numId="6">
-    <w:abstractNumId w:val="17"/>
-  </w:num>
   <w:num w:numId="7">
-    <w:abstractNumId w:val="26"/>
+    <w:abstractNumId w:val="28"/>
   </w:num>
   <w:num w:numId="8">
     <w:abstractNumId w:val="6"/>
@@ -6909,19 +8625,19 @@
     <w:abstractNumId w:val="3"/>
   </w:num>
   <w:num w:numId="10">
-    <w:abstractNumId w:val="12"/>
+    <w:abstractNumId w:val="13"/>
   </w:num>
   <w:num w:numId="11">
-    <w:abstractNumId w:val="20"/>
+    <w:abstractNumId w:val="22"/>
   </w:num>
   <w:num w:numId="12">
-    <w:abstractNumId w:val="19"/>
+    <w:abstractNumId w:val="21"/>
   </w:num>
   <w:num w:numId="13">
-    <w:abstractNumId w:val="29"/>
+    <w:abstractNumId w:val="31"/>
   </w:num>
   <w:num w:numId="14">
-    <w:abstractNumId w:val="30"/>
+    <w:abstractNumId w:val="32"/>
   </w:num>
   <w:num w:numId="15">
     <w:abstractNumId w:val="10"/>
@@ -6933,22 +8649,22 @@
     <w:abstractNumId w:val="5"/>
   </w:num>
   <w:num w:numId="18">
-    <w:abstractNumId w:val="22"/>
+    <w:abstractNumId w:val="24"/>
   </w:num>
   <w:num w:numId="19">
-    <w:abstractNumId w:val="25"/>
+    <w:abstractNumId w:val="27"/>
   </w:num>
   <w:num w:numId="20">
-    <w:abstractNumId w:val="28"/>
+    <w:abstractNumId w:val="30"/>
   </w:num>
   <w:num w:numId="21">
-    <w:abstractNumId w:val="31"/>
+    <w:abstractNumId w:val="33"/>
   </w:num>
   <w:num w:numId="22">
-    <w:abstractNumId w:val="13"/>
+    <w:abstractNumId w:val="14"/>
   </w:num>
   <w:num w:numId="23">
-    <w:abstractNumId w:val="27"/>
+    <w:abstractNumId w:val="29"/>
   </w:num>
   <w:num w:numId="24">
     <w:abstractNumId w:val="9"/>
@@ -6957,16 +8673,16 @@
     <w:abstractNumId w:val="8"/>
   </w:num>
   <w:num w:numId="26">
-    <w:abstractNumId w:val="21"/>
+    <w:abstractNumId w:val="23"/>
   </w:num>
   <w:num w:numId="27">
-    <w:abstractNumId w:val="11"/>
+    <w:abstractNumId w:val="12"/>
   </w:num>
   <w:num w:numId="28">
-    <w:abstractNumId w:val="15"/>
+    <w:abstractNumId w:val="16"/>
   </w:num>
   <w:num w:numId="29">
-    <w:abstractNumId w:val="16"/>
+    <w:abstractNumId w:val="17"/>
   </w:num>
   <w:num w:numId="30">
     <w:abstractNumId w:val="7"/>
@@ -6975,13 +8691,19 @@
     <w:abstractNumId w:val="2"/>
   </w:num>
   <w:num w:numId="32">
-    <w:abstractNumId w:val="23"/>
+    <w:abstractNumId w:val="25"/>
+  </w:num>
+  <w:num w:numId="33">
+    <w:abstractNumId w:val="20"/>
+  </w:num>
+  <w:num w:numId="34">
+    <w:abstractNumId w:val="11"/>
   </w:num>
 </w:numbering>
 </file>
 
 <file path=word/styles.xml><?xml version="1.0" encoding="utf-8"?>
-<w:styles xmlns:mc="http://schemas.openxmlformats.org/markup-compatibility/2006" xmlns:r="http://schemas.openxmlformats.org/officeDocument/2006/relationships" xmlns:w="http://schemas.openxmlformats.org/wordprocessingml/2006/main" xmlns:w14="http://schemas.microsoft.com/office/word/2010/wordml" xmlns:w15="http://schemas.microsoft.com/office/word/2012/wordml" mc:Ignorable="w14 w15">
+<w:styles xmlns:mc="http://schemas.openxmlformats.org/markup-compatibility/2006" xmlns:r="http://schemas.openxmlformats.org/officeDocument/2006/relationships" xmlns:w="http://schemas.openxmlformats.org/wordprocessingml/2006/main" xmlns:w14="http://schemas.microsoft.com/office/word/2010/wordml" xmlns:w15="http://schemas.microsoft.com/office/word/2012/wordml" xmlns:w16se="http://schemas.microsoft.com/office/word/2015/wordml/symex" mc:Ignorable="w14 w15 w16se">
   <w:docDefaults>
     <w:rPrDefault>
       <w:rPr>
@@ -7494,7 +9216,6 @@
   <w:style w:type="character" w:default="1" w:styleId="Fuentedeprrafopredeter">
     <w:name w:val="Default Paragraph Font"/>
     <w:uiPriority w:val="1"/>
-    <w:semiHidden/>
     <w:unhideWhenUsed/>
   </w:style>
   <w:style w:type="table" w:default="1" w:styleId="Tablanormal">
@@ -8279,7 +10000,7 @@
       </w:tblBorders>
     </w:tblPr>
   </w:style>
-  <w:style w:type="paragraph" w:styleId="TtulodeTDC">
+  <w:style w:type="paragraph" w:styleId="TtuloTDC">
     <w:name w:val="TOC Heading"/>
     <w:basedOn w:val="Ttulo1"/>
     <w:next w:val="Normal"/>
@@ -8324,7 +10045,9 @@
   </w:style>
   <w:style w:type="paragraph" w:styleId="Prrafodelista">
     <w:name w:val="List Paragraph"/>
+    <w:aliases w:val="Titulo de Fígura,TITULO A,Titulo parrafo,Punto,Lista 123,Texto,TIT 2 IND,Iz - Párrafo de lista,Sivsa Parrafo"/>
     <w:basedOn w:val="Normal"/>
+    <w:link w:val="PrrafodelistaCar"/>
     <w:uiPriority w:val="34"/>
     <w:qFormat/>
     <w:rsid w:val="00D5716A"/>
@@ -8402,6 +10125,33 @@
       <w:sz w:val="24"/>
       <w:szCs w:val="24"/>
       <w:lang w:val="es-ES_tradnl" w:eastAsia="ar-SA"/>
+    </w:rPr>
+  </w:style>
+  <w:style w:type="character" w:customStyle="1" w:styleId="PrrafodelistaCar">
+    <w:name w:val="Párrafo de lista Car"/>
+    <w:aliases w:val="Titulo de Fígura Car,TITULO A Car,Titulo parrafo Car,Punto Car,Lista 123 Car,Texto Car,TIT 2 IND Car,Iz - Párrafo de lista Car,Sivsa Parrafo Car"/>
+    <w:link w:val="Prrafodelista"/>
+    <w:rsid w:val="00425865"/>
+    <w:rPr>
+      <w:sz w:val="24"/>
+      <w:szCs w:val="24"/>
+      <w:lang w:val="es-ES_tradnl" w:eastAsia="ar-SA"/>
+    </w:rPr>
+  </w:style>
+  <w:style w:type="paragraph" w:customStyle="1" w:styleId="ATextodetablas">
+    <w:name w:val="ATexto de tablas"/>
+    <w:basedOn w:val="Normal"/>
+    <w:rsid w:val="00663596"/>
+    <w:pPr>
+      <w:widowControl/>
+      <w:suppressAutoHyphens w:val="0"/>
+      <w:jc w:val="center"/>
+    </w:pPr>
+    <w:rPr>
+      <w:rFonts w:ascii="Arial" w:hAnsi="Arial"/>
+      <w:sz w:val="20"/>
+      <w:szCs w:val="20"/>
+      <w:lang w:val="es-PE" w:eastAsia="ja-JP"/>
     </w:rPr>
   </w:style>
 </w:styles>
@@ -8669,65 +10419,6 @@
 </file>
 
 <file path=customXml/item1.xml><?xml version="1.0" encoding="utf-8"?>
-<?mso-contentType ?>
-<spe:Receivers xmlns:spe="http://schemas.microsoft.com/sharepoint/events">
-  <Receiver>
-    <Name>Document ID Generator</Name>
-    <Synchronization>Synchronous</Synchronization>
-    <Type>10001</Type>
-    <SequenceNumber>1000</SequenceNumber>
-    <Url/>
-    <Assembly>Microsoft.Office.DocumentManagement, Version=15.0.0.0, Culture=neutral, PublicKeyToken=71e9bce111e9429c</Assembly>
-    <Class>Microsoft.Office.DocumentManagement.Internal.DocIdHandler</Class>
-    <Data/>
-    <Filter/>
-  </Receiver>
-  <Receiver>
-    <Name>Document ID Generator</Name>
-    <Synchronization>Synchronous</Synchronization>
-    <Type>10002</Type>
-    <SequenceNumber>1001</SequenceNumber>
-    <Url/>
-    <Assembly>Microsoft.Office.DocumentManagement, Version=15.0.0.0, Culture=neutral, PublicKeyToken=71e9bce111e9429c</Assembly>
-    <Class>Microsoft.Office.DocumentManagement.Internal.DocIdHandler</Class>
-    <Data/>
-    <Filter/>
-  </Receiver>
-  <Receiver>
-    <Name>Document ID Generator</Name>
-    <Synchronization>Synchronous</Synchronization>
-    <Type>10004</Type>
-    <SequenceNumber>1002</SequenceNumber>
-    <Url/>
-    <Assembly>Microsoft.Office.DocumentManagement, Version=15.0.0.0, Culture=neutral, PublicKeyToken=71e9bce111e9429c</Assembly>
-    <Class>Microsoft.Office.DocumentManagement.Internal.DocIdHandler</Class>
-    <Data/>
-    <Filter/>
-  </Receiver>
-  <Receiver>
-    <Name>Document ID Generator</Name>
-    <Synchronization>Synchronous</Synchronization>
-    <Type>10006</Type>
-    <SequenceNumber>1003</SequenceNumber>
-    <Url/>
-    <Assembly>Microsoft.Office.DocumentManagement, Version=15.0.0.0, Culture=neutral, PublicKeyToken=71e9bce111e9429c</Assembly>
-    <Class>Microsoft.Office.DocumentManagement.Internal.DocIdHandler</Class>
-    <Data/>
-    <Filter/>
-  </Receiver>
-</spe:Receivers>
-</file>
-
-<file path=customXml/item2.xml><?xml version="1.0" encoding="utf-8"?>
-<?mso-contentType ?>
-<FormTemplates xmlns="http://schemas.microsoft.com/sharepoint/v3/contenttype/forms">
-  <Display>DocumentLibraryForm</Display>
-  <Edit>DocumentLibraryForm</Edit>
-  <New>DocumentLibraryForm</New>
-</FormTemplates>
-</file>
-
-<file path=customXml/item3.xml><?xml version="1.0" encoding="utf-8"?>
 <ct:contentTypeSchema xmlns:ct="http://schemas.microsoft.com/office/2006/metadata/contentType" xmlns:ma="http://schemas.microsoft.com/office/2006/metadata/properties/metaAttributes" ct:_="" ma:_="" ma:contentTypeName="Document" ma:contentTypeID="0x010100A5124E24CAF14D46B2DD609ACFD84C07" ma:contentTypeVersion="0" ma:contentTypeDescription="Create a new document." ma:contentTypeScope="" ma:versionID="9971b3b784abbe199b171e233c6d3889">
   <xsd:schema xmlns:xsd="http://www.w3.org/2001/XMLSchema" xmlns:xs="http://www.w3.org/2001/XMLSchema" xmlns:p="http://schemas.microsoft.com/office/2006/metadata/properties" xmlns:ns2="01eb4bd6-a8ff-4439-b7eb-fe0a650fbd8a" targetNamespace="http://schemas.microsoft.com/office/2006/metadata/properties" ma:root="true" ma:fieldsID="9a36e787f936117f0a8f63b0cc0186e7" ns2:_="">
     <xsd:import namespace="01eb4bd6-a8ff-4439-b7eb-fe0a650fbd8a"/>
@@ -8872,6 +10563,65 @@
 </ct:contentTypeSchema>
 </file>
 
+<file path=customXml/item2.xml><?xml version="1.0" encoding="utf-8"?>
+<?mso-contentType ?>
+<FormTemplates xmlns="http://schemas.microsoft.com/sharepoint/v3/contenttype/forms">
+  <Display>DocumentLibraryForm</Display>
+  <Edit>DocumentLibraryForm</Edit>
+  <New>DocumentLibraryForm</New>
+</FormTemplates>
+</file>
+
+<file path=customXml/item3.xml><?xml version="1.0" encoding="utf-8"?>
+<?mso-contentType ?>
+<spe:Receivers xmlns:spe="http://schemas.microsoft.com/sharepoint/events">
+  <Receiver>
+    <Name>Document ID Generator</Name>
+    <Synchronization>Synchronous</Synchronization>
+    <Type>10001</Type>
+    <SequenceNumber>1000</SequenceNumber>
+    <Url/>
+    <Assembly>Microsoft.Office.DocumentManagement, Version=15.0.0.0, Culture=neutral, PublicKeyToken=71e9bce111e9429c</Assembly>
+    <Class>Microsoft.Office.DocumentManagement.Internal.DocIdHandler</Class>
+    <Data/>
+    <Filter/>
+  </Receiver>
+  <Receiver>
+    <Name>Document ID Generator</Name>
+    <Synchronization>Synchronous</Synchronization>
+    <Type>10002</Type>
+    <SequenceNumber>1001</SequenceNumber>
+    <Url/>
+    <Assembly>Microsoft.Office.DocumentManagement, Version=15.0.0.0, Culture=neutral, PublicKeyToken=71e9bce111e9429c</Assembly>
+    <Class>Microsoft.Office.DocumentManagement.Internal.DocIdHandler</Class>
+    <Data/>
+    <Filter/>
+  </Receiver>
+  <Receiver>
+    <Name>Document ID Generator</Name>
+    <Synchronization>Synchronous</Synchronization>
+    <Type>10004</Type>
+    <SequenceNumber>1002</SequenceNumber>
+    <Url/>
+    <Assembly>Microsoft.Office.DocumentManagement, Version=15.0.0.0, Culture=neutral, PublicKeyToken=71e9bce111e9429c</Assembly>
+    <Class>Microsoft.Office.DocumentManagement.Internal.DocIdHandler</Class>
+    <Data/>
+    <Filter/>
+  </Receiver>
+  <Receiver>
+    <Name>Document ID Generator</Name>
+    <Synchronization>Synchronous</Synchronization>
+    <Type>10006</Type>
+    <SequenceNumber>1003</SequenceNumber>
+    <Url/>
+    <Assembly>Microsoft.Office.DocumentManagement, Version=15.0.0.0, Culture=neutral, PublicKeyToken=71e9bce111e9429c</Assembly>
+    <Class>Microsoft.Office.DocumentManagement.Internal.DocIdHandler</Class>
+    <Data/>
+    <Filter/>
+  </Receiver>
+</spe:Receivers>
+</file>
+
 <file path=customXml/item4.xml><?xml version="1.0" encoding="utf-8"?>
 <p:properties xmlns:p="http://schemas.microsoft.com/office/2006/metadata/properties" xmlns:xsi="http://www.w3.org/2001/XMLSchema-instance" xmlns:pc="http://schemas.microsoft.com/office/infopath/2007/PartnerControls">
   <documentManagement>
@@ -8889,22 +10639,6 @@
 </file>
 
 <file path=customXml/itemProps1.xml><?xml version="1.0" encoding="utf-8"?>
-<ds:datastoreItem xmlns:ds="http://schemas.openxmlformats.org/officeDocument/2006/customXml" ds:itemID="{31448A07-5865-4849-B5F2-693C97BFBD15}">
-  <ds:schemaRefs>
-    <ds:schemaRef ds:uri="http://schemas.microsoft.com/sharepoint/events"/>
-  </ds:schemaRefs>
-</ds:datastoreItem>
-</file>
-
-<file path=customXml/itemProps2.xml><?xml version="1.0" encoding="utf-8"?>
-<ds:datastoreItem xmlns:ds="http://schemas.openxmlformats.org/officeDocument/2006/customXml" ds:itemID="{4FA99210-6519-49B4-8725-706C08AAF75B}">
-  <ds:schemaRefs>
-    <ds:schemaRef ds:uri="http://schemas.microsoft.com/sharepoint/v3/contenttype/forms"/>
-  </ds:schemaRefs>
-</ds:datastoreItem>
-</file>
-
-<file path=customXml/itemProps3.xml><?xml version="1.0" encoding="utf-8"?>
 <ds:datastoreItem xmlns:ds="http://schemas.openxmlformats.org/officeDocument/2006/customXml" ds:itemID="{677F1400-1742-4C63-90FA-7D35054D3A2E}">
   <ds:schemaRefs>
     <ds:schemaRef ds:uri="http://schemas.microsoft.com/office/2006/metadata/contentType"/>
@@ -8922,6 +10656,22 @@
 </ds:datastoreItem>
 </file>
 
+<file path=customXml/itemProps2.xml><?xml version="1.0" encoding="utf-8"?>
+<ds:datastoreItem xmlns:ds="http://schemas.openxmlformats.org/officeDocument/2006/customXml" ds:itemID="{4FA99210-6519-49B4-8725-706C08AAF75B}">
+  <ds:schemaRefs>
+    <ds:schemaRef ds:uri="http://schemas.microsoft.com/sharepoint/v3/contenttype/forms"/>
+  </ds:schemaRefs>
+</ds:datastoreItem>
+</file>
+
+<file path=customXml/itemProps3.xml><?xml version="1.0" encoding="utf-8"?>
+<ds:datastoreItem xmlns:ds="http://schemas.openxmlformats.org/officeDocument/2006/customXml" ds:itemID="{31448A07-5865-4849-B5F2-693C97BFBD15}">
+  <ds:schemaRefs>
+    <ds:schemaRef ds:uri="http://schemas.microsoft.com/sharepoint/events"/>
+  </ds:schemaRefs>
+</ds:datastoreItem>
+</file>
+
 <file path=customXml/itemProps4.xml><?xml version="1.0" encoding="utf-8"?>
 <ds:datastoreItem xmlns:ds="http://schemas.openxmlformats.org/officeDocument/2006/customXml" ds:itemID="{507D62CC-4B84-495A-A388-48FFDF40ADEF}">
   <ds:schemaRefs>
@@ -8933,7 +10683,7 @@
 </file>
 
 <file path=customXml/itemProps5.xml><?xml version="1.0" encoding="utf-8"?>
-<ds:datastoreItem xmlns:ds="http://schemas.openxmlformats.org/officeDocument/2006/customXml" ds:itemID="{F8C511F7-B09E-420E-BC5B-1B3EF7AEB1EE}">
+<ds:datastoreItem xmlns:ds="http://schemas.openxmlformats.org/officeDocument/2006/customXml" ds:itemID="{81CC8C17-9C2C-40BD-963E-1E48B60F6873}">
   <ds:schemaRefs>
     <ds:schemaRef ds:uri="http://schemas.openxmlformats.org/officeDocument/2006/bibliography"/>
   </ds:schemaRefs>

</xml_diff>